<commit_message>
now just adding in proof of testing
</commit_message>
<xml_diff>
--- a/Testing as.docx
+++ b/Testing as.docx
@@ -520,49 +520,11 @@
       </w:r>
       <w:bookmarkEnd w:id="1"/>
     </w:p>
-    <w:p>
-      <w:pPr>
-        <w:pStyle w:val="Heading3"/>
-      </w:pPr>
-      <w:bookmarkStart w:id="2" w:name="_Toc354172228"/>
-      <w:proofErr w:type="spellStart"/>
-      <w:proofErr w:type="gramStart"/>
-      <w:r>
-        <w:t>frmStart</w:t>
-      </w:r>
-      <w:bookmarkEnd w:id="2"/>
-      <w:proofErr w:type="spellEnd"/>
-      <w:proofErr w:type="gramEnd"/>
-    </w:p>
-    <w:p>
-      <w:pPr>
-        <w:pStyle w:val="ListParagraph"/>
-        <w:numPr>
-          <w:ilvl w:val="0"/>
-          <w:numId w:val="12"/>
-        </w:numPr>
-      </w:pPr>
-    </w:p>
-    <w:p>
-      <w:pPr>
-        <w:ind w:left="360"/>
-      </w:pPr>
-    </w:p>
-    <w:p>
-      <w:pPr>
-        <w:pStyle w:val="Heading2"/>
-      </w:pPr>
-      <w:bookmarkStart w:id="3" w:name="_Toc354172229"/>
-      <w:r>
-        <w:t>Testing</w:t>
-      </w:r>
-      <w:bookmarkEnd w:id="3"/>
-    </w:p>
     <w:p/>
     <w:tbl>
       <w:tblPr>
         <w:tblStyle w:val="TableGrid"/>
-        <w:tblpPr w:leftFromText="180" w:rightFromText="180" w:vertAnchor="page" w:horzAnchor="margin" w:tblpY="2349"/>
+        <w:tblpPr w:leftFromText="180" w:rightFromText="180" w:vertAnchor="page" w:horzAnchor="margin" w:tblpY="1288"/>
         <w:tblW w:w="14174" w:type="dxa"/>
         <w:tblLook w:val="04A0" w:firstRow="1" w:lastRow="0" w:firstColumn="1" w:lastColumn="0" w:noHBand="0" w:noVBand="1"/>
       </w:tblPr>
@@ -589,14 +551,13 @@
               <w:pStyle w:val="Heading3"/>
               <w:outlineLvl w:val="2"/>
             </w:pPr>
-            <w:bookmarkStart w:id="4" w:name="_Toc354172230"/>
+            <w:bookmarkStart w:id="2" w:name="_Toc354172230"/>
             <w:proofErr w:type="spellStart"/>
             <w:proofErr w:type="gramStart"/>
             <w:r>
-              <w:lastRenderedPageBreak/>
               <w:t>frmStart</w:t>
             </w:r>
-            <w:bookmarkEnd w:id="4"/>
+            <w:bookmarkEnd w:id="2"/>
             <w:proofErr w:type="spellEnd"/>
             <w:proofErr w:type="gramEnd"/>
           </w:p>
@@ -612,6 +573,7 @@
           </w:tcPr>
           <w:p>
             <w:r>
+              <w:lastRenderedPageBreak/>
               <w:t>Test No</w:t>
             </w:r>
           </w:p>
@@ -779,7 +741,7 @@
                 <w:lang w:eastAsia="en-GB"/>
               </w:rPr>
               <w:drawing>
-                <wp:inline distT="0" distB="0" distL="0" distR="0" wp14:anchorId="7690BB3D" wp14:editId="296C1B4E">
+                <wp:inline distT="0" distB="0" distL="0" distR="0" wp14:anchorId="78E29541" wp14:editId="2784D706">
                   <wp:extent cx="3855024" cy="1322363"/>
                   <wp:effectExtent l="0" t="0" r="0" b="0"/>
                   <wp:docPr id="1" name="Picture 1"/>
@@ -883,11 +845,7 @@
               <w:t xml:space="preserve"> loops in the program rely on an accurate value for the number of each type of record</w:t>
             </w:r>
             <w:r>
-              <w:t xml:space="preserve">. If it works for staff it will work for the other files as they are in the </w:t>
-            </w:r>
-            <w:r>
-              <w:lastRenderedPageBreak/>
-              <w:t>same.</w:t>
+              <w:t>. If it works for staff it will work for the other files as they are in the same.</w:t>
             </w:r>
           </w:p>
         </w:tc>
@@ -897,7 +855,6 @@
           </w:tcPr>
           <w:p>
             <w:r>
-              <w:lastRenderedPageBreak/>
               <w:t>The number of staff files</w:t>
             </w:r>
             <w:r>
@@ -938,7 +895,7 @@
                 <w:lang w:eastAsia="en-GB"/>
               </w:rPr>
               <w:drawing>
-                <wp:inline distT="0" distB="0" distL="0" distR="0" wp14:anchorId="7C96DA8C" wp14:editId="424B1922">
+                <wp:inline distT="0" distB="0" distL="0" distR="0" wp14:anchorId="2E39D720" wp14:editId="7BFEA736">
                   <wp:extent cx="2496064" cy="1334530"/>
                   <wp:effectExtent l="0" t="0" r="0" b="0"/>
                   <wp:docPr id="2" name="Picture 2"/>
@@ -1091,7 +1048,7 @@
                 <w:lang w:eastAsia="en-GB"/>
               </w:rPr>
               <w:drawing>
-                <wp:inline distT="0" distB="0" distL="0" distR="0" wp14:anchorId="513F44D4" wp14:editId="0340473F">
+                <wp:inline distT="0" distB="0" distL="0" distR="0" wp14:anchorId="7361B27B" wp14:editId="0609203C">
                   <wp:extent cx="2135359" cy="692407"/>
                   <wp:effectExtent l="0" t="0" r="0" b="0"/>
                   <wp:docPr id="6" name="Picture 6"/>
@@ -1254,7 +1211,7 @@
                 <w:lang w:eastAsia="en-GB"/>
               </w:rPr>
               <w:drawing>
-                <wp:inline distT="0" distB="0" distL="0" distR="0" wp14:anchorId="3E75DD3B" wp14:editId="4AB4F34E">
+                <wp:inline distT="0" distB="0" distL="0" distR="0" wp14:anchorId="2726418A" wp14:editId="01AD1744">
                   <wp:extent cx="1559233" cy="2172360"/>
                   <wp:effectExtent l="0" t="0" r="3175" b="0"/>
                   <wp:docPr id="8" name="Picture 8"/>
@@ -1352,11 +1309,11 @@
             </w:r>
             <w:proofErr w:type="spellEnd"/>
             <w:r>
-              <w:t xml:space="preserve"> is an admin then the admin button must present </w:t>
+              <w:t xml:space="preserve"> is an admin then the admin button must present itself or </w:t>
             </w:r>
             <w:r>
               <w:lastRenderedPageBreak/>
-              <w:t>itself or the admin will not be able to wield his or her power.</w:t>
+              <w:t>the admin will not be able to wield his or her power.</w:t>
             </w:r>
           </w:p>
         </w:tc>
@@ -1609,11 +1566,11 @@
           </w:tcPr>
           <w:p>
             <w:r>
-              <w:t xml:space="preserve">A user with </w:t>
+              <w:t xml:space="preserve">A user with the name of </w:t>
             </w:r>
             <w:r>
               <w:lastRenderedPageBreak/>
-              <w:t>the name of an admin</w:t>
+              <w:t>an admin</w:t>
             </w:r>
           </w:p>
         </w:tc>
@@ -1624,11 +1581,11 @@
           <w:p>
             <w:r>
               <w:lastRenderedPageBreak/>
-              <w:t xml:space="preserve">The variable </w:t>
+              <w:t xml:space="preserve">The variable “User” will be set </w:t>
             </w:r>
             <w:r>
               <w:lastRenderedPageBreak/>
-              <w:t>“User” will be set to “SSB” and the record will be changed to admin</w:t>
+              <w:t>to “SSB” and the record will be changed to admin</w:t>
             </w:r>
           </w:p>
         </w:tc>
@@ -1639,11 +1596,11 @@
           <w:p>
             <w:r>
               <w:lastRenderedPageBreak/>
-              <w:t xml:space="preserve">If when a </w:t>
+              <w:t xml:space="preserve">If when a correct </w:t>
             </w:r>
             <w:r>
               <w:lastRenderedPageBreak/>
-              <w:t>correct staff member user uses the program they need to be recognised as admin or no one can edit the settings</w:t>
+              <w:t>staff member user uses the program they need to be recognised as admin or no one can edit the settings</w:t>
             </w:r>
           </w:p>
         </w:tc>
@@ -1654,11 +1611,11 @@
           <w:p>
             <w:r>
               <w:lastRenderedPageBreak/>
-              <w:t xml:space="preserve">The admin </w:t>
+              <w:t xml:space="preserve">The admin button should </w:t>
             </w:r>
             <w:r>
               <w:lastRenderedPageBreak/>
-              <w:t xml:space="preserve">button should be visible. User type </w:t>
+              <w:t xml:space="preserve">be visible. User type </w:t>
             </w:r>
             <w:proofErr w:type="spellStart"/>
             <w:r>
@@ -1745,11 +1702,11 @@
           </w:tcPr>
           <w:p>
             <w:r>
-              <w:t xml:space="preserve">I If when a user of an incorrect user name tries to use the system it should notify them and not crash so if they should be on the system the can see that that is the error and </w:t>
+              <w:t xml:space="preserve">I If when a user of an incorrect user name tries to use the system it should notify them and not crash so if they should be on the system the can see that that is the error and get </w:t>
             </w:r>
             <w:r>
               <w:lastRenderedPageBreak/>
-              <w:t>get someone to fix it</w:t>
+              <w:t>someone to fix it</w:t>
             </w:r>
           </w:p>
         </w:tc>
@@ -1927,11 +1884,11 @@
             </w:r>
             <w:proofErr w:type="spellEnd"/>
             <w:r>
-              <w:t xml:space="preserve"> go to set </w:t>
+              <w:t xml:space="preserve"> go to set there </w:t>
             </w:r>
             <w:r>
               <w:lastRenderedPageBreak/>
-              <w:t>there availability</w:t>
+              <w:t>availability</w:t>
             </w:r>
           </w:p>
         </w:tc>
@@ -2152,12 +2109,12 @@
               <w:pStyle w:val="Heading3"/>
               <w:outlineLvl w:val="2"/>
             </w:pPr>
-            <w:bookmarkStart w:id="5" w:name="_Toc354172231"/>
+            <w:bookmarkStart w:id="3" w:name="_Toc354172231"/>
             <w:proofErr w:type="spellStart"/>
             <w:r>
               <w:t>Frmavailability</w:t>
             </w:r>
-            <w:bookmarkEnd w:id="5"/>
+            <w:bookmarkEnd w:id="3"/>
             <w:proofErr w:type="spellEnd"/>
             <w:r>
               <w:t xml:space="preserve"> </w:t>
@@ -2374,11 +2331,11 @@
             </w:r>
             <w:proofErr w:type="spellEnd"/>
             <w:r>
-              <w:t xml:space="preserve"> displaying a welcome message </w:t>
+              <w:t xml:space="preserve"> displaying a welcome message when a student is </w:t>
             </w:r>
             <w:r>
               <w:lastRenderedPageBreak/>
-              <w:t>when a student is using it</w:t>
+              <w:t>using it</w:t>
             </w:r>
           </w:p>
         </w:tc>
@@ -2413,14 +2370,11 @@
             </w:r>
             <w:proofErr w:type="spellEnd"/>
             <w:r>
-              <w:t xml:space="preserve"> to </w:t>
-            </w:r>
+              <w:t xml:space="preserve"> to surname and </w:t>
+            </w:r>
+            <w:proofErr w:type="spellStart"/>
             <w:r>
               <w:lastRenderedPageBreak/>
-              <w:t xml:space="preserve">surname and </w:t>
-            </w:r>
-            <w:proofErr w:type="spellStart"/>
-            <w:r>
               <w:t>usertype</w:t>
             </w:r>
             <w:proofErr w:type="spellEnd"/>
@@ -2776,10 +2730,7 @@
           </w:tcPr>
           <w:p>
             <w:r>
-              <w:t xml:space="preserve">The check box on one of the </w:t>
-            </w:r>
-            <w:r>
-              <w:t xml:space="preserve">items in </w:t>
+              <w:t xml:space="preserve">The check box on one of the items in </w:t>
             </w:r>
             <w:proofErr w:type="spellStart"/>
             <w:r>
@@ -2797,21 +2748,60 @@
           </w:tcPr>
           <w:p>
             <w:r>
-              <w:t xml:space="preserve">Appointment length = 5 </w:t>
-            </w:r>
-          </w:p>
-        </w:tc>
-        <w:tc>
-          <w:tcPr>
-            <w:tcW w:w="2025" w:type="dxa"/>
-          </w:tcPr>
-          <w:p/>
-        </w:tc>
-        <w:tc>
-          <w:tcPr>
-            <w:tcW w:w="2025" w:type="dxa"/>
-          </w:tcPr>
-          <w:p/>
+              <w:t xml:space="preserve">Appointment length = 5. </w:t>
+            </w:r>
+            <w:proofErr w:type="spellStart"/>
+            <w:r>
+              <w:t>Usertype</w:t>
+            </w:r>
+            <w:proofErr w:type="spellEnd"/>
+            <w:r>
+              <w:t xml:space="preserve"> = 2</w:t>
+            </w:r>
+          </w:p>
+          <w:p>
+            <w:proofErr w:type="spellStart"/>
+            <w:r>
+              <w:t>Staffav</w:t>
+            </w:r>
+            <w:proofErr w:type="spellEnd"/>
+            <w:r>
+              <w:t xml:space="preserve"> record. The unchecked </w:t>
+            </w:r>
+            <w:proofErr w:type="spellStart"/>
+            <w:r>
+              <w:t>checkedlistbox</w:t>
+            </w:r>
+            <w:proofErr w:type="spellEnd"/>
+            <w:r>
+              <w:t xml:space="preserve"> item day 1 1700 to 1800</w:t>
+            </w:r>
+          </w:p>
+        </w:tc>
+        <w:tc>
+          <w:tcPr>
+            <w:tcW w:w="2025" w:type="dxa"/>
+          </w:tcPr>
+          <w:p>
+            <w:r>
+              <w:t>If a member of staff is unable to check that they will be available for any appointments then they will not be able to be seen by any students</w:t>
+            </w:r>
+          </w:p>
+        </w:tc>
+        <w:tc>
+          <w:tcPr>
+            <w:tcW w:w="2025" w:type="dxa"/>
+          </w:tcPr>
+          <w:p>
+            <w:proofErr w:type="spellStart"/>
+            <w:r>
+              <w:t>checkedlistbox</w:t>
+            </w:r>
+            <w:proofErr w:type="spellEnd"/>
+            <w:r>
+              <w:t xml:space="preserve"> item day 1 1700 to 1800 will be checked and in the staffav.dat file there will be a record that says the staff  member is available</w:t>
+            </w:r>
+          </w:p>
         </w:tc>
         <w:tc>
           <w:tcPr>
@@ -2855,19 +2845,62 @@
           <w:tcPr>
             <w:tcW w:w="2025" w:type="dxa"/>
           </w:tcPr>
-          <w:p/>
-        </w:tc>
-        <w:tc>
-          <w:tcPr>
-            <w:tcW w:w="2025" w:type="dxa"/>
-          </w:tcPr>
-          <w:p/>
-        </w:tc>
-        <w:tc>
-          <w:tcPr>
-            <w:tcW w:w="2025" w:type="dxa"/>
-          </w:tcPr>
-          <w:p/>
+          <w:p>
+            <w:r>
+              <w:t xml:space="preserve">Appointment length = 10. </w:t>
+            </w:r>
+            <w:proofErr w:type="spellStart"/>
+            <w:r>
+              <w:t>Usertype</w:t>
+            </w:r>
+            <w:proofErr w:type="spellEnd"/>
+            <w:r>
+              <w:t xml:space="preserve"> = 2</w:t>
+            </w:r>
+          </w:p>
+          <w:p>
+            <w:proofErr w:type="spellStart"/>
+            <w:r>
+              <w:t>Staffav</w:t>
+            </w:r>
+            <w:proofErr w:type="spellEnd"/>
+            <w:r>
+              <w:t xml:space="preserve"> record. The unchecked </w:t>
+            </w:r>
+            <w:proofErr w:type="spellStart"/>
+            <w:r>
+              <w:t>checkedlistbox</w:t>
+            </w:r>
+            <w:proofErr w:type="spellEnd"/>
+            <w:r>
+              <w:t xml:space="preserve"> item day 1 1700 to 1830</w:t>
+            </w:r>
+          </w:p>
+        </w:tc>
+        <w:tc>
+          <w:tcPr>
+            <w:tcW w:w="2025" w:type="dxa"/>
+          </w:tcPr>
+          <w:p>
+            <w:r>
+              <w:t>If a member of staff is unable to check that they will be available for any appointments then they will not be able to be seen by any students</w:t>
+            </w:r>
+          </w:p>
+        </w:tc>
+        <w:tc>
+          <w:tcPr>
+            <w:tcW w:w="2025" w:type="dxa"/>
+          </w:tcPr>
+          <w:p>
+            <w:proofErr w:type="spellStart"/>
+            <w:r>
+              <w:t>checkedlistbox</w:t>
+            </w:r>
+            <w:proofErr w:type="spellEnd"/>
+            <w:r>
+              <w:t xml:space="preserve"> item day 1 1700 to 1830 will be unchecked and in the staffav.dat file there will be a record that says the staff  member is available</w:t>
+            </w:r>
+          </w:p>
         </w:tc>
         <w:tc>
           <w:tcPr>
@@ -2895,7 +2928,11 @@
           </w:tcPr>
           <w:p>
             <w:r>
-              <w:t xml:space="preserve">The check box on one of the items in </w:t>
+              <w:t xml:space="preserve">The check box on </w:t>
+            </w:r>
+            <w:r>
+              <w:lastRenderedPageBreak/>
+              <w:t xml:space="preserve">one of the items in </w:t>
             </w:r>
             <w:proofErr w:type="spellStart"/>
             <w:r>
@@ -2903,31 +2940,85 @@
             </w:r>
             <w:proofErr w:type="spellEnd"/>
             <w:r>
-              <w:t xml:space="preserve"> is </w:t>
-            </w:r>
+              <w:t xml:space="preserve"> is unchecked with a staff member using at appointment length 5</w:t>
+            </w:r>
+          </w:p>
+        </w:tc>
+        <w:tc>
+          <w:tcPr>
+            <w:tcW w:w="2025" w:type="dxa"/>
+          </w:tcPr>
+          <w:p>
             <w:r>
               <w:lastRenderedPageBreak/>
-              <w:t>unchecked with a staff member using at appointment length 5</w:t>
-            </w:r>
-          </w:p>
-        </w:tc>
-        <w:tc>
-          <w:tcPr>
-            <w:tcW w:w="2025" w:type="dxa"/>
-          </w:tcPr>
-          <w:p/>
-        </w:tc>
-        <w:tc>
-          <w:tcPr>
-            <w:tcW w:w="2025" w:type="dxa"/>
-          </w:tcPr>
-          <w:p/>
-        </w:tc>
-        <w:tc>
-          <w:tcPr>
-            <w:tcW w:w="2025" w:type="dxa"/>
-          </w:tcPr>
-          <w:p/>
+              <w:t xml:space="preserve">Appointment length </w:t>
+            </w:r>
+            <w:r>
+              <w:lastRenderedPageBreak/>
+              <w:t xml:space="preserve">= 5. </w:t>
+            </w:r>
+            <w:proofErr w:type="spellStart"/>
+            <w:r>
+              <w:t>Usertype</w:t>
+            </w:r>
+            <w:proofErr w:type="spellEnd"/>
+            <w:r>
+              <w:t xml:space="preserve"> = 2</w:t>
+            </w:r>
+          </w:p>
+          <w:p>
+            <w:proofErr w:type="spellStart"/>
+            <w:r>
+              <w:t>Staffav</w:t>
+            </w:r>
+            <w:proofErr w:type="spellEnd"/>
+            <w:r>
+              <w:t xml:space="preserve"> record. The checked </w:t>
+            </w:r>
+            <w:proofErr w:type="spellStart"/>
+            <w:r>
+              <w:t>checkedlistbox</w:t>
+            </w:r>
+            <w:proofErr w:type="spellEnd"/>
+            <w:r>
+              <w:t xml:space="preserve"> item day 1 1700 to 1800</w:t>
+            </w:r>
+          </w:p>
+        </w:tc>
+        <w:tc>
+          <w:tcPr>
+            <w:tcW w:w="2025" w:type="dxa"/>
+          </w:tcPr>
+          <w:p>
+            <w:r>
+              <w:lastRenderedPageBreak/>
+              <w:t xml:space="preserve">If a member of staff </w:t>
+            </w:r>
+            <w:r>
+              <w:lastRenderedPageBreak/>
+              <w:t>is unable to uncheck that they will be available for any appointments then they will be assigned appointments they won’t be available for and will mislead students</w:t>
+            </w:r>
+          </w:p>
+        </w:tc>
+        <w:tc>
+          <w:tcPr>
+            <w:tcW w:w="2025" w:type="dxa"/>
+          </w:tcPr>
+          <w:p>
+            <w:proofErr w:type="spellStart"/>
+            <w:r>
+              <w:lastRenderedPageBreak/>
+              <w:t>checkedlistbox</w:t>
+            </w:r>
+            <w:proofErr w:type="spellEnd"/>
+            <w:r>
+              <w:t xml:space="preserve"> item </w:t>
+            </w:r>
+            <w:r>
+              <w:lastRenderedPageBreak/>
+              <w:t>day 1 1700 to 1800 will be checked and in the staffav.dat file there will be a record that says the staff  member is unavailable</w:t>
+            </w:r>
+          </w:p>
         </w:tc>
         <w:tc>
           <w:tcPr>
@@ -2971,19 +3062,62 @@
           <w:tcPr>
             <w:tcW w:w="2025" w:type="dxa"/>
           </w:tcPr>
-          <w:p/>
-        </w:tc>
-        <w:tc>
-          <w:tcPr>
-            <w:tcW w:w="2025" w:type="dxa"/>
-          </w:tcPr>
-          <w:p/>
-        </w:tc>
-        <w:tc>
-          <w:tcPr>
-            <w:tcW w:w="2025" w:type="dxa"/>
-          </w:tcPr>
-          <w:p/>
+          <w:p>
+            <w:r>
+              <w:t xml:space="preserve">Appointment length = 10. </w:t>
+            </w:r>
+            <w:proofErr w:type="spellStart"/>
+            <w:r>
+              <w:t>Usertype</w:t>
+            </w:r>
+            <w:proofErr w:type="spellEnd"/>
+            <w:r>
+              <w:t xml:space="preserve"> = 2</w:t>
+            </w:r>
+          </w:p>
+          <w:p>
+            <w:proofErr w:type="spellStart"/>
+            <w:r>
+              <w:t>Staffav</w:t>
+            </w:r>
+            <w:proofErr w:type="spellEnd"/>
+            <w:r>
+              <w:t xml:space="preserve"> record. The checked </w:t>
+            </w:r>
+            <w:proofErr w:type="spellStart"/>
+            <w:r>
+              <w:t>checkedlistbox</w:t>
+            </w:r>
+            <w:proofErr w:type="spellEnd"/>
+            <w:r>
+              <w:t xml:space="preserve"> item day 1 1700 to 1830</w:t>
+            </w:r>
+          </w:p>
+        </w:tc>
+        <w:tc>
+          <w:tcPr>
+            <w:tcW w:w="2025" w:type="dxa"/>
+          </w:tcPr>
+          <w:p>
+            <w:r>
+              <w:t>If a member of staff is unable to uncheck that they will be available for any appointments then they will be assigned appointments they won’t be available for and will mislead students</w:t>
+            </w:r>
+          </w:p>
+        </w:tc>
+        <w:tc>
+          <w:tcPr>
+            <w:tcW w:w="2025" w:type="dxa"/>
+          </w:tcPr>
+          <w:p>
+            <w:proofErr w:type="spellStart"/>
+            <w:r>
+              <w:t>checkedlistbox</w:t>
+            </w:r>
+            <w:proofErr w:type="spellEnd"/>
+            <w:r>
+              <w:t xml:space="preserve"> item day 1 1700 to 1830 will be unchecked and in the staffav.dat file there will be a record that says the staff  member is unavailable</w:t>
+            </w:r>
+          </w:p>
         </w:tc>
         <w:tc>
           <w:tcPr>
@@ -3027,19 +3161,62 @@
           <w:tcPr>
             <w:tcW w:w="2025" w:type="dxa"/>
           </w:tcPr>
-          <w:p/>
-        </w:tc>
-        <w:tc>
-          <w:tcPr>
-            <w:tcW w:w="2025" w:type="dxa"/>
-          </w:tcPr>
-          <w:p/>
-        </w:tc>
-        <w:tc>
-          <w:tcPr>
-            <w:tcW w:w="2025" w:type="dxa"/>
-          </w:tcPr>
-          <w:p/>
+          <w:p>
+            <w:r>
+              <w:t xml:space="preserve">Appointment length = 5. </w:t>
+            </w:r>
+            <w:proofErr w:type="spellStart"/>
+            <w:r>
+              <w:t>Usertype</w:t>
+            </w:r>
+            <w:proofErr w:type="spellEnd"/>
+            <w:r>
+              <w:t xml:space="preserve"> =1</w:t>
+            </w:r>
+          </w:p>
+          <w:p>
+            <w:proofErr w:type="spellStart"/>
+            <w:r>
+              <w:t>Staffav</w:t>
+            </w:r>
+            <w:proofErr w:type="spellEnd"/>
+            <w:r>
+              <w:t xml:space="preserve"> record. The unchecked </w:t>
+            </w:r>
+            <w:proofErr w:type="spellStart"/>
+            <w:r>
+              <w:t>checkedlistbox</w:t>
+            </w:r>
+            <w:proofErr w:type="spellEnd"/>
+            <w:r>
+              <w:t xml:space="preserve"> item day 1 1700 to 1800</w:t>
+            </w:r>
+          </w:p>
+        </w:tc>
+        <w:tc>
+          <w:tcPr>
+            <w:tcW w:w="2025" w:type="dxa"/>
+          </w:tcPr>
+          <w:p>
+            <w:r>
+              <w:t>If a student is unable to check that they will be available for any appointments then they will not be able to be seen by any members of staff</w:t>
+            </w:r>
+          </w:p>
+        </w:tc>
+        <w:tc>
+          <w:tcPr>
+            <w:tcW w:w="2025" w:type="dxa"/>
+          </w:tcPr>
+          <w:p>
+            <w:proofErr w:type="spellStart"/>
+            <w:r>
+              <w:t>checkedlistbox</w:t>
+            </w:r>
+            <w:proofErr w:type="spellEnd"/>
+            <w:r>
+              <w:t xml:space="preserve"> item day 1 1700 to 1800 will be checked and in the studav.dat file there will be a record that says the staff  member is available</w:t>
+            </w:r>
+          </w:p>
         </w:tc>
         <w:tc>
           <w:tcPr>
@@ -3075,27 +3252,89 @@
             </w:r>
             <w:proofErr w:type="spellEnd"/>
             <w:r>
-              <w:t xml:space="preserve"> is checked by a student using at appointment length 10</w:t>
-            </w:r>
-          </w:p>
-        </w:tc>
-        <w:tc>
-          <w:tcPr>
-            <w:tcW w:w="2025" w:type="dxa"/>
-          </w:tcPr>
-          <w:p/>
-        </w:tc>
-        <w:tc>
-          <w:tcPr>
-            <w:tcW w:w="2025" w:type="dxa"/>
-          </w:tcPr>
-          <w:p/>
-        </w:tc>
-        <w:tc>
-          <w:tcPr>
-            <w:tcW w:w="2025" w:type="dxa"/>
-          </w:tcPr>
-          <w:p/>
+              <w:t xml:space="preserve"> is </w:t>
+            </w:r>
+            <w:r>
+              <w:lastRenderedPageBreak/>
+              <w:t>checked by a student using at appointment length 10</w:t>
+            </w:r>
+          </w:p>
+        </w:tc>
+        <w:tc>
+          <w:tcPr>
+            <w:tcW w:w="2025" w:type="dxa"/>
+          </w:tcPr>
+          <w:p>
+            <w:r>
+              <w:lastRenderedPageBreak/>
+              <w:t xml:space="preserve">Appointment length = 10.  </w:t>
+            </w:r>
+            <w:proofErr w:type="spellStart"/>
+            <w:r>
+              <w:t>Usertype</w:t>
+            </w:r>
+            <w:proofErr w:type="spellEnd"/>
+            <w:r>
+              <w:t xml:space="preserve"> =1</w:t>
+            </w:r>
+          </w:p>
+          <w:p>
+            <w:proofErr w:type="spellStart"/>
+            <w:r>
+              <w:t>Staffav</w:t>
+            </w:r>
+            <w:proofErr w:type="spellEnd"/>
+            <w:r>
+              <w:t xml:space="preserve"> record. The </w:t>
+            </w:r>
+            <w:r>
+              <w:lastRenderedPageBreak/>
+              <w:t xml:space="preserve">unchecked </w:t>
+            </w:r>
+            <w:proofErr w:type="spellStart"/>
+            <w:r>
+              <w:t>checkedlistbox</w:t>
+            </w:r>
+            <w:proofErr w:type="spellEnd"/>
+            <w:r>
+              <w:t xml:space="preserve"> item day 1 1700 to 1830</w:t>
+            </w:r>
+          </w:p>
+        </w:tc>
+        <w:tc>
+          <w:tcPr>
+            <w:tcW w:w="2025" w:type="dxa"/>
+          </w:tcPr>
+          <w:p>
+            <w:r>
+              <w:lastRenderedPageBreak/>
+              <w:t xml:space="preserve">If a student is unable to check that they will be </w:t>
+            </w:r>
+            <w:r>
+              <w:lastRenderedPageBreak/>
+              <w:t>available for any appointments then they will not be able to be seen by any members of staff</w:t>
+            </w:r>
+          </w:p>
+        </w:tc>
+        <w:tc>
+          <w:tcPr>
+            <w:tcW w:w="2025" w:type="dxa"/>
+          </w:tcPr>
+          <w:p>
+            <w:proofErr w:type="spellStart"/>
+            <w:r>
+              <w:lastRenderedPageBreak/>
+              <w:t>checkedlistbox</w:t>
+            </w:r>
+            <w:proofErr w:type="spellEnd"/>
+            <w:r>
+              <w:t xml:space="preserve"> item day 1 1700 to 1830 will be unchecked </w:t>
+            </w:r>
+            <w:r>
+              <w:lastRenderedPageBreak/>
+              <w:t>and in the studav.dat file there will be a record that says the staff  member is available</w:t>
+            </w:r>
+          </w:p>
         </w:tc>
         <w:tc>
           <w:tcPr>
@@ -3139,19 +3378,62 @@
           <w:tcPr>
             <w:tcW w:w="2025" w:type="dxa"/>
           </w:tcPr>
-          <w:p/>
-        </w:tc>
-        <w:tc>
-          <w:tcPr>
-            <w:tcW w:w="2025" w:type="dxa"/>
-          </w:tcPr>
-          <w:p/>
-        </w:tc>
-        <w:tc>
-          <w:tcPr>
-            <w:tcW w:w="2025" w:type="dxa"/>
-          </w:tcPr>
-          <w:p/>
+          <w:p>
+            <w:r>
+              <w:t xml:space="preserve">Appointment length = 5. </w:t>
+            </w:r>
+            <w:proofErr w:type="spellStart"/>
+            <w:r>
+              <w:t>Usertype</w:t>
+            </w:r>
+            <w:proofErr w:type="spellEnd"/>
+            <w:r>
+              <w:t xml:space="preserve"> =1</w:t>
+            </w:r>
+          </w:p>
+          <w:p>
+            <w:proofErr w:type="spellStart"/>
+            <w:r>
+              <w:t>Staffav</w:t>
+            </w:r>
+            <w:proofErr w:type="spellEnd"/>
+            <w:r>
+              <w:t xml:space="preserve"> record. The checked </w:t>
+            </w:r>
+            <w:proofErr w:type="spellStart"/>
+            <w:r>
+              <w:t>checkedlistbox</w:t>
+            </w:r>
+            <w:proofErr w:type="spellEnd"/>
+            <w:r>
+              <w:t xml:space="preserve"> item day 1 1700 to 1800</w:t>
+            </w:r>
+          </w:p>
+        </w:tc>
+        <w:tc>
+          <w:tcPr>
+            <w:tcW w:w="2025" w:type="dxa"/>
+          </w:tcPr>
+          <w:p>
+            <w:r>
+              <w:t>If a student is unable to uncheck that they will be available for any appointments then they will be assigned appointments they won’t be available for and will mislead members of staff</w:t>
+            </w:r>
+          </w:p>
+        </w:tc>
+        <w:tc>
+          <w:tcPr>
+            <w:tcW w:w="2025" w:type="dxa"/>
+          </w:tcPr>
+          <w:p>
+            <w:proofErr w:type="spellStart"/>
+            <w:r>
+              <w:t>checkedlistbox</w:t>
+            </w:r>
+            <w:proofErr w:type="spellEnd"/>
+            <w:r>
+              <w:t xml:space="preserve"> item day 1 1700 to 1800 will be checked and in the studav.dat file there will be a record that says the staff  member is unavailable</w:t>
+            </w:r>
+          </w:p>
         </w:tc>
         <w:tc>
           <w:tcPr>
@@ -3179,11 +3461,7 @@
           </w:tcPr>
           <w:p>
             <w:r>
-              <w:t xml:space="preserve">The check box on </w:t>
-            </w:r>
-            <w:r>
-              <w:lastRenderedPageBreak/>
-              <w:t xml:space="preserve">one of the items in </w:t>
+              <w:t xml:space="preserve">The check box on one of the items in </w:t>
             </w:r>
             <w:proofErr w:type="spellStart"/>
             <w:r>
@@ -3199,19 +3477,62 @@
           <w:tcPr>
             <w:tcW w:w="2025" w:type="dxa"/>
           </w:tcPr>
-          <w:p/>
-        </w:tc>
-        <w:tc>
-          <w:tcPr>
-            <w:tcW w:w="2025" w:type="dxa"/>
-          </w:tcPr>
-          <w:p/>
-        </w:tc>
-        <w:tc>
-          <w:tcPr>
-            <w:tcW w:w="2025" w:type="dxa"/>
-          </w:tcPr>
-          <w:p/>
+          <w:p>
+            <w:r>
+              <w:t xml:space="preserve">Appointment length = 10. </w:t>
+            </w:r>
+            <w:proofErr w:type="spellStart"/>
+            <w:r>
+              <w:t>Usertype</w:t>
+            </w:r>
+            <w:proofErr w:type="spellEnd"/>
+            <w:r>
+              <w:t xml:space="preserve"> = 1</w:t>
+            </w:r>
+          </w:p>
+          <w:p>
+            <w:proofErr w:type="spellStart"/>
+            <w:r>
+              <w:t>Staffav</w:t>
+            </w:r>
+            <w:proofErr w:type="spellEnd"/>
+            <w:r>
+              <w:t xml:space="preserve"> record. The checked </w:t>
+            </w:r>
+            <w:proofErr w:type="spellStart"/>
+            <w:r>
+              <w:t>checkedlistbox</w:t>
+            </w:r>
+            <w:proofErr w:type="spellEnd"/>
+            <w:r>
+              <w:t xml:space="preserve"> item day 1 1700 to 1830</w:t>
+            </w:r>
+          </w:p>
+        </w:tc>
+        <w:tc>
+          <w:tcPr>
+            <w:tcW w:w="2025" w:type="dxa"/>
+          </w:tcPr>
+          <w:p>
+            <w:r>
+              <w:t>If a student is unable to uncheck that they will be available for any appointments then they will be assigned appointments they won’t be available for and will mislead members of staff.</w:t>
+            </w:r>
+          </w:p>
+        </w:tc>
+        <w:tc>
+          <w:tcPr>
+            <w:tcW w:w="2025" w:type="dxa"/>
+          </w:tcPr>
+          <w:p>
+            <w:proofErr w:type="spellStart"/>
+            <w:r>
+              <w:t>checkedlistbox</w:t>
+            </w:r>
+            <w:proofErr w:type="spellEnd"/>
+            <w:r>
+              <w:t xml:space="preserve"> item day 1 1700 to 1830 will be unchecked and in the studav.dat file there will be a record that says the staff  member is unavailable</w:t>
+            </w:r>
+          </w:p>
         </w:tc>
         <w:tc>
           <w:tcPr>
@@ -3289,6 +3610,7 @@
             </w:r>
             <w:proofErr w:type="spellStart"/>
             <w:r>
+              <w:lastRenderedPageBreak/>
               <w:t>forcequiting</w:t>
             </w:r>
             <w:proofErr w:type="spellEnd"/>
@@ -3304,11 +3626,12 @@
           <w:p>
             <w:proofErr w:type="spellStart"/>
             <w:r>
-              <w:t>Frm</w:t>
-            </w:r>
-            <w:proofErr w:type="spellEnd"/>
-            <w:r>
-              <w:t xml:space="preserve"> availability will close and the start form will open.</w:t>
+              <w:lastRenderedPageBreak/>
+              <w:t>Frmavailability</w:t>
+            </w:r>
+            <w:proofErr w:type="spellEnd"/>
+            <w:r>
+              <w:t xml:space="preserve"> will close and the start form will open.</w:t>
             </w:r>
           </w:p>
         </w:tc>
@@ -3475,7 +3798,12 @@
           </w:tcPr>
           <w:p>
             <w:r>
-              <w:t>Between parents evenings the admin may want to cleanse the system and start anew</w:t>
+              <w:t>Between parents even</w:t>
+            </w:r>
+            <w:bookmarkStart w:id="4" w:name="_GoBack"/>
+            <w:bookmarkEnd w:id="4"/>
+            <w:r>
+              <w:t>ings the admin may want to cleanse the system and start anew</w:t>
             </w:r>
           </w:p>
         </w:tc>
@@ -3724,7 +4052,11 @@
               <w:t xml:space="preserve">, </w:t>
             </w:r>
             <w:r>
-              <w:t xml:space="preserve">staff and student file. With </w:t>
+              <w:t xml:space="preserve">staff </w:t>
+            </w:r>
+            <w:r>
+              <w:lastRenderedPageBreak/>
+              <w:t xml:space="preserve">and student file. With </w:t>
             </w:r>
             <w:r>
               <w:t>them all</w:t>
@@ -3740,17 +4072,27 @@
           </w:tcPr>
           <w:p>
             <w:r>
-              <w:t>If the import does not work then there will be none of the basic data that the whole system feeds off so none of it will work.</w:t>
-            </w:r>
-          </w:p>
-        </w:tc>
-        <w:tc>
-          <w:tcPr>
-            <w:tcW w:w="2025" w:type="dxa"/>
-          </w:tcPr>
-          <w:p>
-            <w:r>
-              <w:t xml:space="preserve">I will get a series of message boxes notifying me that different parts have imported and there will be populated </w:t>
+              <w:lastRenderedPageBreak/>
+              <w:t xml:space="preserve">If the import does not work then there will be none of the </w:t>
+            </w:r>
+            <w:r>
+              <w:lastRenderedPageBreak/>
+              <w:t>basic data that the whole system feeds off so none of it will work.</w:t>
+            </w:r>
+          </w:p>
+        </w:tc>
+        <w:tc>
+          <w:tcPr>
+            <w:tcW w:w="2025" w:type="dxa"/>
+          </w:tcPr>
+          <w:p>
+            <w:r>
+              <w:lastRenderedPageBreak/>
+              <w:t xml:space="preserve">I will get a series of message boxes notifying me that </w:t>
+            </w:r>
+            <w:r>
+              <w:lastRenderedPageBreak/>
+              <w:t xml:space="preserve">different parts have imported and there will be populated </w:t>
             </w:r>
             <w:proofErr w:type="spellStart"/>
             <w:r>
@@ -3940,26 +4282,17 @@
           </w:tcPr>
           <w:p>
             <w:r>
-              <w:t xml:space="preserve">Import staff and </w:t>
-            </w:r>
-            <w:r>
-              <w:lastRenderedPageBreak/>
-              <w:t xml:space="preserve">student data button is clicked </w:t>
-            </w:r>
-          </w:p>
-        </w:tc>
-        <w:tc>
-          <w:tcPr>
-            <w:tcW w:w="2025" w:type="dxa"/>
-          </w:tcPr>
-          <w:p>
-            <w:r>
-              <w:lastRenderedPageBreak/>
-              <w:t xml:space="preserve">Clicking on the </w:t>
-            </w:r>
-            <w:r>
-              <w:lastRenderedPageBreak/>
-              <w:t xml:space="preserve">import </w:t>
+              <w:t xml:space="preserve">Import staff and student data button is clicked </w:t>
+            </w:r>
+          </w:p>
+        </w:tc>
+        <w:tc>
+          <w:tcPr>
+            <w:tcW w:w="2025" w:type="dxa"/>
+          </w:tcPr>
+          <w:p>
+            <w:r>
+              <w:t xml:space="preserve">Clicking on the import </w:t>
             </w:r>
             <w:proofErr w:type="spellStart"/>
             <w:r>
@@ -3993,27 +4326,17 @@
           </w:tcPr>
           <w:p>
             <w:r>
-              <w:lastRenderedPageBreak/>
-              <w:t xml:space="preserve">If the import does </w:t>
-            </w:r>
-            <w:r>
-              <w:lastRenderedPageBreak/>
-              <w:t>not work then there will be none of the basic data that the whole system feeds off so none of it will work.</w:t>
-            </w:r>
-          </w:p>
-        </w:tc>
-        <w:tc>
-          <w:tcPr>
-            <w:tcW w:w="2025" w:type="dxa"/>
-          </w:tcPr>
-          <w:p>
-            <w:r>
-              <w:lastRenderedPageBreak/>
-              <w:t xml:space="preserve">I will get a message </w:t>
-            </w:r>
-            <w:r>
-              <w:lastRenderedPageBreak/>
-              <w:t>telling me that there was an error and the system could not find the file</w:t>
+              <w:t>If the import does not work then there will be none of the basic data that the whole system feeds off so none of it will work.</w:t>
+            </w:r>
+          </w:p>
+        </w:tc>
+        <w:tc>
+          <w:tcPr>
+            <w:tcW w:w="2025" w:type="dxa"/>
+          </w:tcPr>
+          <w:p>
+            <w:r>
+              <w:t>I will get a message telling me that there was an error and the system could not find the file</w:t>
             </w:r>
           </w:p>
         </w:tc>
@@ -4069,7 +4392,11 @@
             </w:r>
             <w:proofErr w:type="spellEnd"/>
             <w:r>
-              <w:t>, staff and student file. With the only problem</w:t>
+              <w:t xml:space="preserve">, staff and student file. </w:t>
+            </w:r>
+            <w:r>
+              <w:lastRenderedPageBreak/>
+              <w:t>With the only problem</w:t>
             </w:r>
             <w:r>
               <w:t xml:space="preserve"> </w:t>
@@ -4093,17 +4420,27 @@
           </w:tcPr>
           <w:p>
             <w:r>
-              <w:t>If the import does not work then there will be none of the basic data that the whole system feeds off so none of it will work.</w:t>
-            </w:r>
-          </w:p>
-        </w:tc>
-        <w:tc>
-          <w:tcPr>
-            <w:tcW w:w="2025" w:type="dxa"/>
-          </w:tcPr>
-          <w:p>
-            <w:r>
-              <w:t>I will get a message telling me that there was an error and the system could not find the file</w:t>
+              <w:lastRenderedPageBreak/>
+              <w:t xml:space="preserve">If the import does not work then there will be none of the basic data that the </w:t>
+            </w:r>
+            <w:r>
+              <w:lastRenderedPageBreak/>
+              <w:t>whole system feeds off so none of it will work.</w:t>
+            </w:r>
+          </w:p>
+        </w:tc>
+        <w:tc>
+          <w:tcPr>
+            <w:tcW w:w="2025" w:type="dxa"/>
+          </w:tcPr>
+          <w:p>
+            <w:r>
+              <w:lastRenderedPageBreak/>
+              <w:t xml:space="preserve">I will get a message telling me that there was an error and the system </w:t>
+            </w:r>
+            <w:r>
+              <w:lastRenderedPageBreak/>
+              <w:t>could not find the file</w:t>
             </w:r>
           </w:p>
         </w:tc>
@@ -4285,21 +4622,16 @@
           </w:tcPr>
           <w:p>
             <w:r>
-              <w:t xml:space="preserve">Import staff and student data button </w:t>
-            </w:r>
-            <w:r>
-              <w:lastRenderedPageBreak/>
-              <w:t xml:space="preserve">is clicked </w:t>
-            </w:r>
-          </w:p>
-        </w:tc>
-        <w:tc>
-          <w:tcPr>
-            <w:tcW w:w="2025" w:type="dxa"/>
-          </w:tcPr>
-          <w:p>
-            <w:r>
-              <w:lastRenderedPageBreak/>
+              <w:t xml:space="preserve">Import staff and student data button is clicked </w:t>
+            </w:r>
+          </w:p>
+        </w:tc>
+        <w:tc>
+          <w:tcPr>
+            <w:tcW w:w="2025" w:type="dxa"/>
+          </w:tcPr>
+          <w:p>
+            <w:r>
               <w:t xml:space="preserve">Clicking on the import </w:t>
             </w:r>
             <w:proofErr w:type="spellStart"/>
@@ -4312,7 +4644,6 @@
             </w:r>
             <w:proofErr w:type="spellStart"/>
             <w:r>
-              <w:lastRenderedPageBreak/>
               <w:t>studetnclass</w:t>
             </w:r>
             <w:proofErr w:type="spellEnd"/>
@@ -4327,27 +4658,17 @@
           </w:tcPr>
           <w:p>
             <w:r>
-              <w:lastRenderedPageBreak/>
-              <w:t xml:space="preserve">If the import does not work then there </w:t>
-            </w:r>
-            <w:r>
-              <w:lastRenderedPageBreak/>
-              <w:t>will be none of the basic data that the whole system feeds off so none of it will work.</w:t>
-            </w:r>
-          </w:p>
-        </w:tc>
-        <w:tc>
-          <w:tcPr>
-            <w:tcW w:w="2025" w:type="dxa"/>
-          </w:tcPr>
-          <w:p>
-            <w:r>
-              <w:lastRenderedPageBreak/>
-              <w:t xml:space="preserve">I will get a message telling me that </w:t>
-            </w:r>
-            <w:r>
-              <w:lastRenderedPageBreak/>
-              <w:t xml:space="preserve">there was an error with the staff.csv file </w:t>
+              <w:t>If the import does not work then there will be none of the basic data that the whole system feeds off so none of it will work.</w:t>
+            </w:r>
+          </w:p>
+        </w:tc>
+        <w:tc>
+          <w:tcPr>
+            <w:tcW w:w="2025" w:type="dxa"/>
+          </w:tcPr>
+          <w:p>
+            <w:r>
+              <w:t xml:space="preserve">I will get a message telling me that there was an error with the staff.csv file </w:t>
             </w:r>
           </w:p>
         </w:tc>
@@ -4403,26 +4724,36 @@
             </w:r>
             <w:proofErr w:type="spellEnd"/>
             <w:r>
-              <w:t>, staff and student file. With the only problem being that there is errors in the classslots.csv</w:t>
-            </w:r>
-          </w:p>
-        </w:tc>
-        <w:tc>
-          <w:tcPr>
-            <w:tcW w:w="2025" w:type="dxa"/>
-          </w:tcPr>
-          <w:p>
-            <w:r>
-              <w:t>If the import does not work then there will be none of the basic data that the whole system feeds off so none of it will work.</w:t>
-            </w:r>
-          </w:p>
-        </w:tc>
-        <w:tc>
-          <w:tcPr>
-            <w:tcW w:w="2025" w:type="dxa"/>
-          </w:tcPr>
-          <w:p>
-            <w:r>
+              <w:t xml:space="preserve">, staff and student file. With the only </w:t>
+            </w:r>
+            <w:r>
+              <w:lastRenderedPageBreak/>
+              <w:t>problem being that there is errors in the classslots.csv</w:t>
+            </w:r>
+          </w:p>
+        </w:tc>
+        <w:tc>
+          <w:tcPr>
+            <w:tcW w:w="2025" w:type="dxa"/>
+          </w:tcPr>
+          <w:p>
+            <w:r>
+              <w:lastRenderedPageBreak/>
+              <w:t xml:space="preserve">If the import does not work then there will be none of the basic data that the whole system feeds </w:t>
+            </w:r>
+            <w:r>
+              <w:lastRenderedPageBreak/>
+              <w:t>off so none of it will work.</w:t>
+            </w:r>
+          </w:p>
+        </w:tc>
+        <w:tc>
+          <w:tcPr>
+            <w:tcW w:w="2025" w:type="dxa"/>
+          </w:tcPr>
+          <w:p>
+            <w:r>
+              <w:lastRenderedPageBreak/>
               <w:t xml:space="preserve">I will get a message telling me that there was an error with the classslots.csv file </w:t>
             </w:r>
           </w:p>
@@ -4639,11 +4970,11 @@
             </w:r>
             <w:proofErr w:type="spellEnd"/>
             <w:r>
-              <w:t xml:space="preserve"> </w:t>
+              <w:t xml:space="preserve"> and for the purposes of this test I will be changing the email address to @ssfc.ac.uk instead because I don’t have access to the other domains email’s. and I will be just using the </w:t>
             </w:r>
             <w:r>
               <w:lastRenderedPageBreak/>
-              <w:t xml:space="preserve">and for the purposes of this test I will be changing the email address to @ssfc.ac.uk instead because I don’t have access to the other domains email’s. and I will be just using the student </w:t>
+              <w:t xml:space="preserve">student </w:t>
             </w:r>
             <w:proofErr w:type="spellStart"/>
             <w:r>
@@ -4662,26 +4993,20 @@
           <w:p>
             <w:r>
               <w:lastRenderedPageBreak/>
-              <w:t xml:space="preserve">If this does not </w:t>
-            </w:r>
-            <w:r>
-              <w:lastRenderedPageBreak/>
-              <w:t>work then there is no way for anyone to find out what their appointments are.</w:t>
-            </w:r>
-          </w:p>
-        </w:tc>
-        <w:tc>
-          <w:tcPr>
-            <w:tcW w:w="2025" w:type="dxa"/>
-          </w:tcPr>
-          <w:p>
-            <w:r>
-              <w:lastRenderedPageBreak/>
+              <w:t>If this does not work then there is no way for anyone to find out what their appointments are.</w:t>
+            </w:r>
+          </w:p>
+        </w:tc>
+        <w:tc>
+          <w:tcPr>
+            <w:tcW w:w="2025" w:type="dxa"/>
+          </w:tcPr>
+          <w:p>
+            <w:r>
               <w:t xml:space="preserve">I will expect to </w:t>
             </w:r>
             <w:proofErr w:type="spellStart"/>
             <w:r>
-              <w:lastRenderedPageBreak/>
               <w:t>recive</w:t>
             </w:r>
             <w:proofErr w:type="spellEnd"/>
@@ -4866,6 +5191,17 @@
             <w:r>
               <w:t xml:space="preserve">When the form loads the </w:t>
             </w:r>
+            <w:r>
+              <w:t xml:space="preserve">neither the number of days or the length of appointments are decided ergo one </w:t>
+            </w:r>
+            <w:proofErr w:type="spellStart"/>
+            <w:r>
+              <w:t>can not</w:t>
+            </w:r>
+            <w:proofErr w:type="spellEnd"/>
+            <w:r>
+              <w:t xml:space="preserve"> set the times for the days so they should be invisible</w:t>
+            </w:r>
           </w:p>
         </w:tc>
         <w:tc>
@@ -4924,85 +5260,43 @@
             <w:tcW w:w="2025" w:type="dxa"/>
           </w:tcPr>
           <w:p>
-            <w:proofErr w:type="spellStart"/>
-            <w:r>
-              <w:t>Ndays</w:t>
-            </w:r>
-            <w:proofErr w:type="spellEnd"/>
-            <w:r>
-              <w:t xml:space="preserve"> is changed </w:t>
-            </w:r>
-          </w:p>
-          <w:p>
-            <w:r>
-              <w:t>But appointment length is not set</w:t>
-            </w:r>
-          </w:p>
-        </w:tc>
-        <w:tc>
-          <w:tcPr>
-            <w:tcW w:w="2025" w:type="dxa"/>
-          </w:tcPr>
-          <w:p>
-            <w:r>
-              <w:t xml:space="preserve">The combo box </w:t>
-            </w:r>
-            <w:proofErr w:type="spellStart"/>
-            <w:r>
-              <w:t>ndays</w:t>
-            </w:r>
-            <w:proofErr w:type="spellEnd"/>
-            <w:r>
-              <w:t xml:space="preserve"> is changed to  3 days</w:t>
-            </w:r>
-          </w:p>
-        </w:tc>
-        <w:tc>
-          <w:tcPr>
-            <w:tcW w:w="2025" w:type="dxa"/>
-          </w:tcPr>
-          <w:p>
-            <w:r>
-              <w:t xml:space="preserve">When the </w:t>
-            </w:r>
-            <w:proofErr w:type="spellStart"/>
-            <w:r>
-              <w:t>ndays</w:t>
-            </w:r>
-            <w:proofErr w:type="spellEnd"/>
-            <w:r>
-              <w:t xml:space="preserve"> combo box changes its value the </w:t>
-            </w:r>
-            <w:r>
-              <w:t xml:space="preserve">combo box need to display it and the variable </w:t>
-            </w:r>
-            <w:proofErr w:type="spellStart"/>
-            <w:r>
-              <w:t>ndays</w:t>
-            </w:r>
-            <w:proofErr w:type="spellEnd"/>
-            <w:r>
-              <w:t xml:space="preserve"> needs to register it</w:t>
-            </w:r>
-          </w:p>
-        </w:tc>
-        <w:tc>
-          <w:tcPr>
-            <w:tcW w:w="2025" w:type="dxa"/>
-          </w:tcPr>
-          <w:p>
-            <w:proofErr w:type="spellStart"/>
-            <w:r>
-              <w:t>Ndays</w:t>
-            </w:r>
-            <w:proofErr w:type="spellEnd"/>
-            <w:r>
-              <w:t xml:space="preserve"> will be 3</w:t>
-            </w:r>
-          </w:p>
-          <w:p>
-            <w:r>
-              <w:t xml:space="preserve">The selected item in the </w:t>
+            <w:r>
+              <w:t>Form loads</w:t>
+            </w:r>
+          </w:p>
+        </w:tc>
+        <w:tc>
+          <w:tcPr>
+            <w:tcW w:w="2025" w:type="dxa"/>
+          </w:tcPr>
+          <w:p>
+            <w:r>
+              <w:t>The form loads</w:t>
+            </w:r>
+          </w:p>
+        </w:tc>
+        <w:tc>
+          <w:tcPr>
+            <w:tcW w:w="2025" w:type="dxa"/>
+          </w:tcPr>
+          <w:p>
+            <w:proofErr w:type="spellStart"/>
+            <w:r>
+              <w:t>Cmbndays</w:t>
+            </w:r>
+            <w:proofErr w:type="spellEnd"/>
+            <w:r>
+              <w:t xml:space="preserve"> should be filled with the numbers 1 to 255 days for the user to select as the number of days</w:t>
+            </w:r>
+          </w:p>
+        </w:tc>
+        <w:tc>
+          <w:tcPr>
+            <w:tcW w:w="2025" w:type="dxa"/>
+          </w:tcPr>
+          <w:p>
+            <w:r>
+              <w:t xml:space="preserve">The </w:t>
             </w:r>
             <w:proofErr w:type="spellStart"/>
             <w:r>
@@ -5010,7 +5304,7 @@
             </w:r>
             <w:proofErr w:type="spellEnd"/>
             <w:r>
-              <w:t xml:space="preserve"> will be 3</w:t>
+              <w:t xml:space="preserve"> will contain the numbers from 1 to 255</w:t>
             </w:r>
           </w:p>
         </w:tc>
@@ -5039,8 +5333,28 @@
             <w:tcW w:w="2025" w:type="dxa"/>
           </w:tcPr>
           <w:p>
-            <w:r>
-              <w:t xml:space="preserve">Rad5min is selected and </w:t>
+            <w:proofErr w:type="spellStart"/>
+            <w:r>
+              <w:t>Ndays</w:t>
+            </w:r>
+            <w:proofErr w:type="spellEnd"/>
+            <w:r>
+              <w:t xml:space="preserve"> is changed </w:t>
+            </w:r>
+          </w:p>
+          <w:p>
+            <w:r>
+              <w:t>But appointment length is not set</w:t>
+            </w:r>
+          </w:p>
+        </w:tc>
+        <w:tc>
+          <w:tcPr>
+            <w:tcW w:w="2025" w:type="dxa"/>
+          </w:tcPr>
+          <w:p>
+            <w:r>
+              <w:t xml:space="preserve">The combo box </w:t>
             </w:r>
             <w:proofErr w:type="spellStart"/>
             <w:r>
@@ -5048,58 +5362,64 @@
             </w:r>
             <w:proofErr w:type="spellEnd"/>
             <w:r>
-              <w:t xml:space="preserve"> is not set yet</w:t>
-            </w:r>
-          </w:p>
-        </w:tc>
-        <w:tc>
-          <w:tcPr>
-            <w:tcW w:w="2025" w:type="dxa"/>
-          </w:tcPr>
-          <w:p>
-            <w:r>
-              <w:t>Rad5min is selected</w:t>
-            </w:r>
-          </w:p>
-        </w:tc>
-        <w:tc>
-          <w:tcPr>
-            <w:tcW w:w="2025" w:type="dxa"/>
-          </w:tcPr>
-          <w:p>
-            <w:r>
-              <w:t xml:space="preserve">When rad5min is selected the variable </w:t>
-            </w:r>
-            <w:proofErr w:type="spellStart"/>
-            <w:r>
-              <w:t>appoinmentlength</w:t>
-            </w:r>
-            <w:proofErr w:type="spellEnd"/>
-            <w:r>
-              <w:t xml:space="preserve"> needs to </w:t>
-            </w:r>
-            <w:proofErr w:type="spellStart"/>
-            <w:r>
-              <w:t>regeister</w:t>
-            </w:r>
-            <w:proofErr w:type="spellEnd"/>
-            <w:r>
-              <w:t xml:space="preserve"> it</w:t>
-            </w:r>
-          </w:p>
-        </w:tc>
-        <w:tc>
-          <w:tcPr>
-            <w:tcW w:w="2025" w:type="dxa"/>
-          </w:tcPr>
-          <w:p>
-            <w:proofErr w:type="spellStart"/>
-            <w:r>
-              <w:t>Appoinmentlength</w:t>
-            </w:r>
-            <w:proofErr w:type="spellEnd"/>
-            <w:r>
-              <w:t xml:space="preserve"> will equal 5 </w:t>
+              <w:t xml:space="preserve"> is changed to  3 days</w:t>
+            </w:r>
+          </w:p>
+        </w:tc>
+        <w:tc>
+          <w:tcPr>
+            <w:tcW w:w="2025" w:type="dxa"/>
+          </w:tcPr>
+          <w:p>
+            <w:r>
+              <w:t xml:space="preserve">When the </w:t>
+            </w:r>
+            <w:proofErr w:type="spellStart"/>
+            <w:r>
+              <w:t>ndays</w:t>
+            </w:r>
+            <w:proofErr w:type="spellEnd"/>
+            <w:r>
+              <w:t xml:space="preserve"> combo box changes its value the </w:t>
+            </w:r>
+            <w:r>
+              <w:t xml:space="preserve">combo box need to display it and the variable </w:t>
+            </w:r>
+            <w:proofErr w:type="spellStart"/>
+            <w:r>
+              <w:t>ndays</w:t>
+            </w:r>
+            <w:proofErr w:type="spellEnd"/>
+            <w:r>
+              <w:t xml:space="preserve"> needs to register it</w:t>
+            </w:r>
+          </w:p>
+        </w:tc>
+        <w:tc>
+          <w:tcPr>
+            <w:tcW w:w="2025" w:type="dxa"/>
+          </w:tcPr>
+          <w:p>
+            <w:proofErr w:type="spellStart"/>
+            <w:r>
+              <w:t>Ndays</w:t>
+            </w:r>
+            <w:proofErr w:type="spellEnd"/>
+            <w:r>
+              <w:t xml:space="preserve"> will be 3</w:t>
+            </w:r>
+          </w:p>
+          <w:p>
+            <w:r>
+              <w:t xml:space="preserve">The selected item in the </w:t>
+            </w:r>
+            <w:proofErr w:type="spellStart"/>
+            <w:r>
+              <w:t>combobox</w:t>
+            </w:r>
+            <w:proofErr w:type="spellEnd"/>
+            <w:r>
+              <w:t xml:space="preserve"> will be 3</w:t>
             </w:r>
           </w:p>
         </w:tc>
@@ -5129,13 +5449,7 @@
           </w:tcPr>
           <w:p>
             <w:r>
-              <w:t>R</w:t>
-            </w:r>
-            <w:r>
-              <w:t>ad10</w:t>
-            </w:r>
-            <w:r>
-              <w:t xml:space="preserve">min is selected and </w:t>
+              <w:t xml:space="preserve">Rad5min is selected and </w:t>
             </w:r>
             <w:proofErr w:type="spellStart"/>
             <w:r>
@@ -5153,32 +5467,21 @@
           </w:tcPr>
           <w:p>
             <w:r>
-              <w:t>Rad</w:t>
-            </w:r>
-            <w:r>
-              <w:t>10</w:t>
-            </w:r>
-            <w:r>
-              <w:t>min is selected</w:t>
-            </w:r>
-          </w:p>
-        </w:tc>
-        <w:tc>
-          <w:tcPr>
-            <w:tcW w:w="2025" w:type="dxa"/>
-          </w:tcPr>
-          <w:p>
-            <w:r>
-              <w:t xml:space="preserve">When </w:t>
-            </w:r>
-            <w:r>
-              <w:t>rad10</w:t>
-            </w:r>
-            <w:r>
-              <w:t xml:space="preserve">min is selected the variable </w:t>
-            </w:r>
-            <w:proofErr w:type="spellStart"/>
-            <w:r>
+              <w:t>Rad5min is selected</w:t>
+            </w:r>
+          </w:p>
+        </w:tc>
+        <w:tc>
+          <w:tcPr>
+            <w:tcW w:w="2025" w:type="dxa"/>
+          </w:tcPr>
+          <w:p>
+            <w:r>
+              <w:t xml:space="preserve">When rad5min is selected the variable </w:t>
+            </w:r>
+            <w:proofErr w:type="spellStart"/>
+            <w:r>
+              <w:lastRenderedPageBreak/>
               <w:t>appoinmentlength</w:t>
             </w:r>
             <w:proofErr w:type="spellEnd"/>
@@ -5202,14 +5505,12 @@
           <w:p>
             <w:proofErr w:type="spellStart"/>
             <w:r>
+              <w:lastRenderedPageBreak/>
               <w:t>Appoinmentlength</w:t>
             </w:r>
             <w:proofErr w:type="spellEnd"/>
             <w:r>
-              <w:t xml:space="preserve"> </w:t>
-            </w:r>
-            <w:r>
-              <w:t>will equal 10</w:t>
+              <w:t xml:space="preserve"> will equal 5 </w:t>
             </w:r>
           </w:p>
         </w:tc>
@@ -5239,10 +5540,13 @@
           </w:tcPr>
           <w:p>
             <w:r>
-              <w:t>Rad5min is selected</w:t>
-            </w:r>
-            <w:r>
-              <w:t xml:space="preserve"> after </w:t>
+              <w:t>R</w:t>
+            </w:r>
+            <w:r>
+              <w:t>ad10</w:t>
+            </w:r>
+            <w:r>
+              <w:t xml:space="preserve">min is selected and </w:t>
             </w:r>
             <w:proofErr w:type="spellStart"/>
             <w:r>
@@ -5250,38 +5554,39 @@
             </w:r>
             <w:proofErr w:type="spellEnd"/>
             <w:r>
-              <w:t xml:space="preserve"> is set to 3</w:t>
-            </w:r>
-          </w:p>
-        </w:tc>
-        <w:tc>
-          <w:tcPr>
-            <w:tcW w:w="2025" w:type="dxa"/>
-          </w:tcPr>
-          <w:p>
-            <w:r>
-              <w:t>Rad5min is selected</w:t>
-            </w:r>
-            <w:r>
-              <w:t xml:space="preserve"> after </w:t>
-            </w:r>
-            <w:proofErr w:type="spellStart"/>
-            <w:r>
-              <w:t>ndays</w:t>
-            </w:r>
-            <w:proofErr w:type="spellEnd"/>
-            <w:r>
-              <w:t xml:space="preserve"> is set to 3</w:t>
-            </w:r>
-          </w:p>
-        </w:tc>
-        <w:tc>
-          <w:tcPr>
-            <w:tcW w:w="2025" w:type="dxa"/>
-          </w:tcPr>
-          <w:p>
-            <w:r>
-              <w:t xml:space="preserve">When rad5min is selected the variable </w:t>
+              <w:t xml:space="preserve"> is not set yet</w:t>
+            </w:r>
+          </w:p>
+        </w:tc>
+        <w:tc>
+          <w:tcPr>
+            <w:tcW w:w="2025" w:type="dxa"/>
+          </w:tcPr>
+          <w:p>
+            <w:r>
+              <w:t>Rad</w:t>
+            </w:r>
+            <w:r>
+              <w:t>10</w:t>
+            </w:r>
+            <w:r>
+              <w:t>min is selected</w:t>
+            </w:r>
+          </w:p>
+        </w:tc>
+        <w:tc>
+          <w:tcPr>
+            <w:tcW w:w="2025" w:type="dxa"/>
+          </w:tcPr>
+          <w:p>
+            <w:r>
+              <w:t xml:space="preserve">When </w:t>
+            </w:r>
+            <w:r>
+              <w:t>rad10</w:t>
+            </w:r>
+            <w:r>
+              <w:t xml:space="preserve">min is selected the variable </w:t>
             </w:r>
             <w:proofErr w:type="spellStart"/>
             <w:r>
@@ -5299,41 +5604,6 @@
             <w:r>
               <w:t xml:space="preserve"> it</w:t>
             </w:r>
-            <w:r>
-              <w:t xml:space="preserve"> and because there is an </w:t>
-            </w:r>
-            <w:proofErr w:type="spellStart"/>
-            <w:r>
-              <w:t>ndays</w:t>
-            </w:r>
-            <w:proofErr w:type="spellEnd"/>
-            <w:r>
-              <w:t xml:space="preserve"> set it has to make </w:t>
-            </w:r>
-            <w:proofErr w:type="spellStart"/>
-            <w:r>
-              <w:t>cmbend</w:t>
-            </w:r>
-            <w:proofErr w:type="spellEnd"/>
-            <w:r>
-              <w:t xml:space="preserve">, </w:t>
-            </w:r>
-            <w:proofErr w:type="spellStart"/>
-            <w:r>
-              <w:t>cmbstart</w:t>
-            </w:r>
-            <w:proofErr w:type="spellEnd"/>
-            <w:r>
-              <w:t xml:space="preserve">, and </w:t>
-            </w:r>
-            <w:proofErr w:type="spellStart"/>
-            <w:r>
-              <w:t>cmbday</w:t>
-            </w:r>
-            <w:proofErr w:type="spellEnd"/>
-            <w:r>
-              <w:t xml:space="preserve"> visible and populated</w:t>
-            </w:r>
           </w:p>
         </w:tc>
         <w:tc>
@@ -5347,39 +5617,10 @@
             </w:r>
             <w:proofErr w:type="spellEnd"/>
             <w:r>
-              <w:t xml:space="preserve"> will equal 5 </w:t>
-            </w:r>
-            <w:proofErr w:type="spellStart"/>
-            <w:r>
-              <w:t>ndays</w:t>
-            </w:r>
-            <w:proofErr w:type="spellEnd"/>
-            <w:r>
-              <w:t xml:space="preserve"> will be 3 and </w:t>
-            </w:r>
-            <w:proofErr w:type="spellStart"/>
-            <w:r>
-              <w:t>cmbend</w:t>
-            </w:r>
-            <w:proofErr w:type="spellEnd"/>
-            <w:r>
-              <w:t xml:space="preserve">, </w:t>
-            </w:r>
-            <w:proofErr w:type="spellStart"/>
-            <w:r>
-              <w:t>cmbstart</w:t>
-            </w:r>
-            <w:proofErr w:type="spellEnd"/>
-            <w:r>
-              <w:t xml:space="preserve">, and </w:t>
-            </w:r>
-            <w:proofErr w:type="spellStart"/>
-            <w:r>
-              <w:t>cmbday</w:t>
-            </w:r>
-            <w:proofErr w:type="spellEnd"/>
-            <w:r>
-              <w:t xml:space="preserve"> visible and populated</w:t>
+              <w:t xml:space="preserve"> </w:t>
+            </w:r>
+            <w:r>
+              <w:t>will equal 10</w:t>
             </w:r>
           </w:p>
         </w:tc>
@@ -5409,13 +5650,10 @@
           </w:tcPr>
           <w:p>
             <w:r>
-              <w:t>R</w:t>
-            </w:r>
-            <w:r>
-              <w:t>ad10</w:t>
-            </w:r>
-            <w:r>
-              <w:t xml:space="preserve">min is selected after </w:t>
+              <w:t>Rad5min is selected</w:t>
+            </w:r>
+            <w:r>
+              <w:t xml:space="preserve"> after </w:t>
             </w:r>
             <w:proofErr w:type="spellStart"/>
             <w:r>
@@ -5433,13 +5671,10 @@
           </w:tcPr>
           <w:p>
             <w:r>
-              <w:t>Rad</w:t>
-            </w:r>
-            <w:r>
-              <w:t>10</w:t>
-            </w:r>
-            <w:r>
-              <w:t xml:space="preserve">min is selected after </w:t>
+              <w:t>Rad5min is selected</w:t>
+            </w:r>
+            <w:r>
+              <w:t xml:space="preserve"> after </w:t>
             </w:r>
             <w:proofErr w:type="spellStart"/>
             <w:r>
@@ -5457,13 +5692,7 @@
           </w:tcPr>
           <w:p>
             <w:r>
-              <w:t xml:space="preserve">When </w:t>
-            </w:r>
-            <w:r>
-              <w:t>rad10</w:t>
-            </w:r>
-            <w:r>
-              <w:t xml:space="preserve">min is selected the variable </w:t>
+              <w:t xml:space="preserve">When rad5min is selected the variable </w:t>
             </w:r>
             <w:proofErr w:type="spellStart"/>
             <w:r>
@@ -5479,7 +5708,10 @@
             </w:r>
             <w:proofErr w:type="spellEnd"/>
             <w:r>
-              <w:t xml:space="preserve"> it and because there is an </w:t>
+              <w:t xml:space="preserve"> it</w:t>
+            </w:r>
+            <w:r>
+              <w:t xml:space="preserve"> and because there is an </w:t>
             </w:r>
             <w:proofErr w:type="spellStart"/>
             <w:r>
@@ -5526,13 +5758,7 @@
             </w:r>
             <w:proofErr w:type="spellEnd"/>
             <w:r>
-              <w:t xml:space="preserve"> </w:t>
-            </w:r>
-            <w:r>
-              <w:t>will equal 10</w:t>
-            </w:r>
-            <w:r>
-              <w:t xml:space="preserve"> </w:t>
+              <w:t xml:space="preserve"> will equal 5 </w:t>
             </w:r>
             <w:proofErr w:type="spellStart"/>
             <w:r>
@@ -5594,9 +5820,194 @@
           </w:tcPr>
           <w:p>
             <w:r>
+              <w:t>R</w:t>
+            </w:r>
+            <w:r>
+              <w:t>ad10</w:t>
+            </w:r>
+            <w:r>
+              <w:t xml:space="preserve">min is selected after </w:t>
+            </w:r>
+            <w:proofErr w:type="spellStart"/>
+            <w:r>
+              <w:t>ndays</w:t>
+            </w:r>
+            <w:proofErr w:type="spellEnd"/>
+            <w:r>
+              <w:t xml:space="preserve"> is set to 3</w:t>
+            </w:r>
+          </w:p>
+        </w:tc>
+        <w:tc>
+          <w:tcPr>
+            <w:tcW w:w="2025" w:type="dxa"/>
+          </w:tcPr>
+          <w:p>
+            <w:r>
               <w:t>Rad</w:t>
             </w:r>
             <w:r>
+              <w:t>10</w:t>
+            </w:r>
+            <w:r>
+              <w:t xml:space="preserve">min is selected after </w:t>
+            </w:r>
+            <w:proofErr w:type="spellStart"/>
+            <w:r>
+              <w:t>ndays</w:t>
+            </w:r>
+            <w:proofErr w:type="spellEnd"/>
+            <w:r>
+              <w:t xml:space="preserve"> is set to 3</w:t>
+            </w:r>
+          </w:p>
+        </w:tc>
+        <w:tc>
+          <w:tcPr>
+            <w:tcW w:w="2025" w:type="dxa"/>
+          </w:tcPr>
+          <w:p>
+            <w:r>
+              <w:t xml:space="preserve">When </w:t>
+            </w:r>
+            <w:r>
+              <w:t>rad10</w:t>
+            </w:r>
+            <w:r>
+              <w:t xml:space="preserve">min is selected the variable </w:t>
+            </w:r>
+            <w:proofErr w:type="spellStart"/>
+            <w:r>
+              <w:t>appoinmentlength</w:t>
+            </w:r>
+            <w:proofErr w:type="spellEnd"/>
+            <w:r>
+              <w:t xml:space="preserve"> needs to </w:t>
+            </w:r>
+            <w:proofErr w:type="spellStart"/>
+            <w:r>
+              <w:t>regeister</w:t>
+            </w:r>
+            <w:proofErr w:type="spellEnd"/>
+            <w:r>
+              <w:t xml:space="preserve"> it and because there is an </w:t>
+            </w:r>
+            <w:proofErr w:type="spellStart"/>
+            <w:r>
+              <w:t>ndays</w:t>
+            </w:r>
+            <w:proofErr w:type="spellEnd"/>
+            <w:r>
+              <w:t xml:space="preserve"> set it has to make </w:t>
+            </w:r>
+            <w:proofErr w:type="spellStart"/>
+            <w:r>
+              <w:t>cmbend</w:t>
+            </w:r>
+            <w:proofErr w:type="spellEnd"/>
+            <w:r>
+              <w:t xml:space="preserve">, </w:t>
+            </w:r>
+            <w:proofErr w:type="spellStart"/>
+            <w:r>
+              <w:t>cmbstart</w:t>
+            </w:r>
+            <w:proofErr w:type="spellEnd"/>
+            <w:r>
+              <w:t xml:space="preserve">, and </w:t>
+            </w:r>
+            <w:proofErr w:type="spellStart"/>
+            <w:r>
+              <w:t>cmbday</w:t>
+            </w:r>
+            <w:proofErr w:type="spellEnd"/>
+            <w:r>
+              <w:t xml:space="preserve"> visible and populated</w:t>
+            </w:r>
+          </w:p>
+        </w:tc>
+        <w:tc>
+          <w:tcPr>
+            <w:tcW w:w="2025" w:type="dxa"/>
+          </w:tcPr>
+          <w:p>
+            <w:proofErr w:type="spellStart"/>
+            <w:r>
+              <w:t>Appoinmentlength</w:t>
+            </w:r>
+            <w:proofErr w:type="spellEnd"/>
+            <w:r>
+              <w:t xml:space="preserve"> </w:t>
+            </w:r>
+            <w:r>
+              <w:t>will equal 10</w:t>
+            </w:r>
+            <w:r>
+              <w:t xml:space="preserve"> </w:t>
+            </w:r>
+            <w:proofErr w:type="spellStart"/>
+            <w:r>
+              <w:t>ndays</w:t>
+            </w:r>
+            <w:proofErr w:type="spellEnd"/>
+            <w:r>
+              <w:t xml:space="preserve"> will be 3 and </w:t>
+            </w:r>
+            <w:proofErr w:type="spellStart"/>
+            <w:r>
+              <w:t>cmbend</w:t>
+            </w:r>
+            <w:proofErr w:type="spellEnd"/>
+            <w:r>
+              <w:t xml:space="preserve">, </w:t>
+            </w:r>
+            <w:proofErr w:type="spellStart"/>
+            <w:r>
+              <w:t>cmbstart</w:t>
+            </w:r>
+            <w:proofErr w:type="spellEnd"/>
+            <w:r>
+              <w:t xml:space="preserve">, and </w:t>
+            </w:r>
+            <w:proofErr w:type="spellStart"/>
+            <w:r>
+              <w:t>cmbday</w:t>
+            </w:r>
+            <w:proofErr w:type="spellEnd"/>
+            <w:r>
+              <w:t xml:space="preserve"> visible and populated</w:t>
+            </w:r>
+          </w:p>
+        </w:tc>
+        <w:tc>
+          <w:tcPr>
+            <w:tcW w:w="2025" w:type="dxa"/>
+          </w:tcPr>
+          <w:p/>
+        </w:tc>
+        <w:tc>
+          <w:tcPr>
+            <w:tcW w:w="2025" w:type="dxa"/>
+          </w:tcPr>
+          <w:p/>
+        </w:tc>
+      </w:tr>
+      <w:tr>
+        <w:tc>
+          <w:tcPr>
+            <w:tcW w:w="2024" w:type="dxa"/>
+          </w:tcPr>
+          <w:p/>
+        </w:tc>
+        <w:tc>
+          <w:tcPr>
+            <w:tcW w:w="2025" w:type="dxa"/>
+          </w:tcPr>
+          <w:p>
+            <w:r>
+              <w:t>Rad</w:t>
+            </w:r>
+            <w:r>
               <w:t>5</w:t>
             </w:r>
             <w:r>
@@ -5668,7 +6079,11 @@
             </w:r>
             <w:proofErr w:type="spellEnd"/>
             <w:r>
-              <w:t xml:space="preserve"> needs to </w:t>
+              <w:t xml:space="preserve"> </w:t>
+            </w:r>
+            <w:r>
+              <w:lastRenderedPageBreak/>
+              <w:t xml:space="preserve">needs to </w:t>
             </w:r>
             <w:proofErr w:type="spellStart"/>
             <w:r>
@@ -5690,7 +6105,6 @@
               <w:t xml:space="preserve"> set </w:t>
             </w:r>
             <w:r>
-              <w:lastRenderedPageBreak/>
               <w:t xml:space="preserve">to 3 so </w:t>
             </w:r>
             <w:r>
@@ -5764,7 +6178,11 @@
             </w:r>
             <w:proofErr w:type="spellEnd"/>
             <w:r>
-              <w:t xml:space="preserve">, and </w:t>
+              <w:t xml:space="preserve">, </w:t>
+            </w:r>
+            <w:r>
+              <w:lastRenderedPageBreak/>
+              <w:t xml:space="preserve">and </w:t>
             </w:r>
             <w:proofErr w:type="spellStart"/>
             <w:r>
@@ -6124,8 +6542,6 @@
             <w:r>
               <w:t xml:space="preserve"> but no values will be selected</w:t>
             </w:r>
-            <w:bookmarkStart w:id="6" w:name="_GoBack"/>
-            <w:bookmarkEnd w:id="6"/>
           </w:p>
         </w:tc>
         <w:tc>
@@ -6152,25 +6568,190 @@
           <w:tcPr>
             <w:tcW w:w="2025" w:type="dxa"/>
           </w:tcPr>
-          <w:p/>
-        </w:tc>
-        <w:tc>
-          <w:tcPr>
-            <w:tcW w:w="2025" w:type="dxa"/>
-          </w:tcPr>
-          <w:p/>
-        </w:tc>
-        <w:tc>
-          <w:tcPr>
-            <w:tcW w:w="2025" w:type="dxa"/>
-          </w:tcPr>
-          <w:p/>
-        </w:tc>
-        <w:tc>
-          <w:tcPr>
-            <w:tcW w:w="2025" w:type="dxa"/>
-          </w:tcPr>
-          <w:p/>
+          <w:p>
+            <w:r>
+              <w:t>Rad</w:t>
+            </w:r>
+            <w:r>
+              <w:t>10</w:t>
+            </w:r>
+            <w:r>
+              <w:t xml:space="preserve">min is selected when </w:t>
+            </w:r>
+            <w:proofErr w:type="spellStart"/>
+            <w:r>
+              <w:t>ndays</w:t>
+            </w:r>
+            <w:proofErr w:type="spellEnd"/>
+            <w:r>
+              <w:t xml:space="preserve"> = 3</w:t>
+            </w:r>
+            <w:r>
+              <w:t>, rad5</w:t>
+            </w:r>
+            <w:r>
+              <w:t xml:space="preserve">min is set and </w:t>
+            </w:r>
+            <w:proofErr w:type="spellStart"/>
+            <w:r>
+              <w:t>cmbend</w:t>
+            </w:r>
+            <w:proofErr w:type="spellEnd"/>
+            <w:r>
+              <w:t xml:space="preserve"> is set to 2400 and </w:t>
+            </w:r>
+            <w:proofErr w:type="spellStart"/>
+            <w:r>
+              <w:t>cmbstart</w:t>
+            </w:r>
+            <w:proofErr w:type="spellEnd"/>
+            <w:r>
+              <w:t xml:space="preserve"> is set to 0000 and </w:t>
+            </w:r>
+            <w:proofErr w:type="spellStart"/>
+            <w:r>
+              <w:t>cmb</w:t>
+            </w:r>
+            <w:proofErr w:type="spellEnd"/>
+            <w:r>
+              <w:t xml:space="preserve"> day is set to 1</w:t>
+            </w:r>
+          </w:p>
+        </w:tc>
+        <w:tc>
+          <w:tcPr>
+            <w:tcW w:w="2025" w:type="dxa"/>
+          </w:tcPr>
+          <w:p>
+            <w:r>
+              <w:t>Rad</w:t>
+            </w:r>
+            <w:r>
+              <w:t>10</w:t>
+            </w:r>
+            <w:r>
+              <w:t xml:space="preserve">min is selected when </w:t>
+            </w:r>
+            <w:proofErr w:type="spellStart"/>
+            <w:r>
+              <w:t>ndays</w:t>
+            </w:r>
+            <w:proofErr w:type="spellEnd"/>
+            <w:r>
+              <w:t xml:space="preserve"> = 3, rad</w:t>
+            </w:r>
+            <w:r>
+              <w:t>5</w:t>
+            </w:r>
+            <w:r>
+              <w:t xml:space="preserve">min is set and </w:t>
+            </w:r>
+            <w:proofErr w:type="spellStart"/>
+            <w:r>
+              <w:t>cmbend</w:t>
+            </w:r>
+            <w:proofErr w:type="spellEnd"/>
+            <w:r>
+              <w:t xml:space="preserve"> is set to 2400 and </w:t>
+            </w:r>
+            <w:proofErr w:type="spellStart"/>
+            <w:r>
+              <w:t>cmbstart</w:t>
+            </w:r>
+            <w:proofErr w:type="spellEnd"/>
+            <w:r>
+              <w:t xml:space="preserve"> is set to 0000 and </w:t>
+            </w:r>
+            <w:proofErr w:type="spellStart"/>
+            <w:r>
+              <w:t>cmb</w:t>
+            </w:r>
+            <w:proofErr w:type="spellEnd"/>
+            <w:r>
+              <w:t xml:space="preserve"> day is set to 1</w:t>
+            </w:r>
+          </w:p>
+        </w:tc>
+        <w:tc>
+          <w:tcPr>
+            <w:tcW w:w="2025" w:type="dxa"/>
+          </w:tcPr>
+          <w:p>
+            <w:r>
+              <w:t xml:space="preserve">When appointment length is changed the values below may not be </w:t>
+            </w:r>
+            <w:proofErr w:type="spellStart"/>
+            <w:r>
+              <w:t>relelvent</w:t>
+            </w:r>
+            <w:proofErr w:type="spellEnd"/>
+            <w:r>
+              <w:t xml:space="preserve"> and </w:t>
+            </w:r>
+            <w:proofErr w:type="spellStart"/>
+            <w:r>
+              <w:t>theirfore</w:t>
+            </w:r>
+            <w:proofErr w:type="spellEnd"/>
+            <w:r>
+              <w:t xml:space="preserve"> are reset if not they might be values that are </w:t>
+            </w:r>
+            <w:proofErr w:type="spellStart"/>
+            <w:r>
+              <w:lastRenderedPageBreak/>
+              <w:t>imposible</w:t>
+            </w:r>
+            <w:proofErr w:type="spellEnd"/>
+          </w:p>
+        </w:tc>
+        <w:tc>
+          <w:tcPr>
+            <w:tcW w:w="2025" w:type="dxa"/>
+          </w:tcPr>
+          <w:p>
+            <w:r>
+              <w:lastRenderedPageBreak/>
+              <w:t>Rad</w:t>
+            </w:r>
+            <w:r>
+              <w:t>10</w:t>
+            </w:r>
+            <w:r>
+              <w:t xml:space="preserve">min will be set and </w:t>
+            </w:r>
+            <w:proofErr w:type="spellStart"/>
+            <w:r>
+              <w:t>ndays</w:t>
+            </w:r>
+            <w:proofErr w:type="spellEnd"/>
+            <w:r>
+              <w:t xml:space="preserve"> will be 3 and </w:t>
+            </w:r>
+            <w:proofErr w:type="spellStart"/>
+            <w:r>
+              <w:t>cmbend</w:t>
+            </w:r>
+            <w:proofErr w:type="spellEnd"/>
+            <w:r>
+              <w:t xml:space="preserve">, </w:t>
+            </w:r>
+            <w:proofErr w:type="spellStart"/>
+            <w:r>
+              <w:t>cmbstart</w:t>
+            </w:r>
+            <w:proofErr w:type="spellEnd"/>
+            <w:r>
+              <w:t xml:space="preserve">, and </w:t>
+            </w:r>
+            <w:proofErr w:type="spellStart"/>
+            <w:r>
+              <w:t>cmbday</w:t>
+            </w:r>
+            <w:proofErr w:type="spellEnd"/>
+            <w:r>
+              <w:t xml:space="preserve"> visible and populated but no values will be selected</w:t>
+            </w:r>
+          </w:p>
         </w:tc>
         <w:tc>
           <w:tcPr>
@@ -6196,25 +6777,157 @@
           <w:tcPr>
             <w:tcW w:w="2025" w:type="dxa"/>
           </w:tcPr>
-          <w:p/>
-        </w:tc>
-        <w:tc>
-          <w:tcPr>
-            <w:tcW w:w="2025" w:type="dxa"/>
-          </w:tcPr>
-          <w:p/>
-        </w:tc>
-        <w:tc>
-          <w:tcPr>
-            <w:tcW w:w="2025" w:type="dxa"/>
-          </w:tcPr>
-          <w:p/>
-        </w:tc>
-        <w:tc>
-          <w:tcPr>
-            <w:tcW w:w="2025" w:type="dxa"/>
-          </w:tcPr>
-          <w:p/>
+          <w:p>
+            <w:proofErr w:type="spellStart"/>
+            <w:r>
+              <w:t>ndays</w:t>
+            </w:r>
+            <w:proofErr w:type="spellEnd"/>
+            <w:r>
+              <w:t xml:space="preserve">  is changed from </w:t>
+            </w:r>
+            <w:r>
+              <w:t>3</w:t>
+            </w:r>
+            <w:r>
+              <w:t xml:space="preserve"> to 4</w:t>
+            </w:r>
+            <w:r>
+              <w:t xml:space="preserve">, rad5min is set and </w:t>
+            </w:r>
+            <w:proofErr w:type="spellStart"/>
+            <w:r>
+              <w:t>cmbend</w:t>
+            </w:r>
+            <w:proofErr w:type="spellEnd"/>
+            <w:r>
+              <w:t xml:space="preserve"> is set to 2400 and </w:t>
+            </w:r>
+            <w:proofErr w:type="spellStart"/>
+            <w:r>
+              <w:t>cmbstart</w:t>
+            </w:r>
+            <w:proofErr w:type="spellEnd"/>
+            <w:r>
+              <w:t xml:space="preserve"> is set to 0000 and </w:t>
+            </w:r>
+            <w:proofErr w:type="spellStart"/>
+            <w:r>
+              <w:t>cmb</w:t>
+            </w:r>
+            <w:proofErr w:type="spellEnd"/>
+            <w:r>
+              <w:t xml:space="preserve"> day is set to 1</w:t>
+            </w:r>
+          </w:p>
+        </w:tc>
+        <w:tc>
+          <w:tcPr>
+            <w:tcW w:w="2025" w:type="dxa"/>
+          </w:tcPr>
+          <w:p>
+            <w:proofErr w:type="spellStart"/>
+            <w:r>
+              <w:t>ndays</w:t>
+            </w:r>
+            <w:proofErr w:type="spellEnd"/>
+            <w:r>
+              <w:t xml:space="preserve"> </w:t>
+            </w:r>
+            <w:r>
+              <w:t xml:space="preserve">changed </w:t>
+            </w:r>
+            <w:r>
+              <w:t xml:space="preserve">from 3 to 4, rad5min is set and </w:t>
+            </w:r>
+            <w:proofErr w:type="spellStart"/>
+            <w:r>
+              <w:t>cmbend</w:t>
+            </w:r>
+            <w:proofErr w:type="spellEnd"/>
+            <w:r>
+              <w:t xml:space="preserve"> is set to 2400 and </w:t>
+            </w:r>
+            <w:proofErr w:type="spellStart"/>
+            <w:r>
+              <w:t>cmbstart</w:t>
+            </w:r>
+            <w:proofErr w:type="spellEnd"/>
+            <w:r>
+              <w:t xml:space="preserve"> is set to 0000 and </w:t>
+            </w:r>
+            <w:proofErr w:type="spellStart"/>
+            <w:r>
+              <w:t>cmb</w:t>
+            </w:r>
+            <w:proofErr w:type="spellEnd"/>
+            <w:r>
+              <w:t xml:space="preserve"> day is set to 1</w:t>
+            </w:r>
+          </w:p>
+        </w:tc>
+        <w:tc>
+          <w:tcPr>
+            <w:tcW w:w="2025" w:type="dxa"/>
+          </w:tcPr>
+          <w:p>
+            <w:r>
+              <w:t xml:space="preserve">When the number of days is changed due to the fact that in some situations if the </w:t>
+            </w:r>
+            <w:proofErr w:type="spellStart"/>
+            <w:r>
+              <w:t>cmb</w:t>
+            </w:r>
+            <w:proofErr w:type="spellEnd"/>
+            <w:r>
+              <w:t xml:space="preserve"> boxes were left as is there could be issues it is easier to just change them all and the test is to check whether it does</w:t>
+            </w:r>
+          </w:p>
+        </w:tc>
+        <w:tc>
+          <w:tcPr>
+            <w:tcW w:w="2025" w:type="dxa"/>
+          </w:tcPr>
+          <w:p>
+            <w:proofErr w:type="spellStart"/>
+            <w:r>
+              <w:t>ndays</w:t>
+            </w:r>
+            <w:proofErr w:type="spellEnd"/>
+            <w:r>
+              <w:t xml:space="preserve"> will be </w:t>
+            </w:r>
+            <w:r>
+              <w:t>set to 4</w:t>
+            </w:r>
+            <w:r>
+              <w:t xml:space="preserve"> and </w:t>
+            </w:r>
+            <w:proofErr w:type="spellStart"/>
+            <w:r>
+              <w:t>cmbend</w:t>
+            </w:r>
+            <w:proofErr w:type="spellEnd"/>
+            <w:r>
+              <w:t xml:space="preserve">, </w:t>
+            </w:r>
+            <w:proofErr w:type="spellStart"/>
+            <w:r>
+              <w:t>cmbstart</w:t>
+            </w:r>
+            <w:proofErr w:type="spellEnd"/>
+            <w:r>
+              <w:t xml:space="preserve">, and </w:t>
+            </w:r>
+            <w:proofErr w:type="spellStart"/>
+            <w:r>
+              <w:t>cmbday</w:t>
+            </w:r>
+            <w:proofErr w:type="spellEnd"/>
+            <w:r>
+              <w:t xml:space="preserve"> visible and populated but no values will be selected</w:t>
+            </w:r>
+          </w:p>
         </w:tc>
         <w:tc>
           <w:tcPr>
@@ -6240,35 +6953,1925 @@
           <w:tcPr>
             <w:tcW w:w="2025" w:type="dxa"/>
           </w:tcPr>
-          <w:p/>
-        </w:tc>
-        <w:tc>
-          <w:tcPr>
-            <w:tcW w:w="2025" w:type="dxa"/>
-          </w:tcPr>
-          <w:p/>
-        </w:tc>
-        <w:tc>
-          <w:tcPr>
-            <w:tcW w:w="2025" w:type="dxa"/>
-          </w:tcPr>
-          <w:p/>
-        </w:tc>
-        <w:tc>
-          <w:tcPr>
-            <w:tcW w:w="2025" w:type="dxa"/>
-          </w:tcPr>
-          <w:p/>
-        </w:tc>
-        <w:tc>
-          <w:tcPr>
-            <w:tcW w:w="2025" w:type="dxa"/>
-          </w:tcPr>
-          <w:p/>
-        </w:tc>
-        <w:tc>
-          <w:tcPr>
-            <w:tcW w:w="2025" w:type="dxa"/>
+          <w:p>
+            <w:proofErr w:type="spellStart"/>
+            <w:r>
+              <w:t>ndays</w:t>
+            </w:r>
+            <w:proofErr w:type="spellEnd"/>
+            <w:r>
+              <w:t xml:space="preserve">  is changed from 3 to 4, rad</w:t>
+            </w:r>
+            <w:r>
+              <w:t>10</w:t>
+            </w:r>
+            <w:r>
+              <w:t xml:space="preserve">min is set and </w:t>
+            </w:r>
+            <w:proofErr w:type="spellStart"/>
+            <w:r>
+              <w:t>cmbend</w:t>
+            </w:r>
+            <w:proofErr w:type="spellEnd"/>
+            <w:r>
+              <w:t xml:space="preserve"> is set to 2400 and </w:t>
+            </w:r>
+            <w:proofErr w:type="spellStart"/>
+            <w:r>
+              <w:t>cmbstart</w:t>
+            </w:r>
+            <w:proofErr w:type="spellEnd"/>
+            <w:r>
+              <w:t xml:space="preserve"> is set to 0000 and </w:t>
+            </w:r>
+            <w:proofErr w:type="spellStart"/>
+            <w:r>
+              <w:t>cmb</w:t>
+            </w:r>
+            <w:proofErr w:type="spellEnd"/>
+            <w:r>
+              <w:t xml:space="preserve"> day is set to 1</w:t>
+            </w:r>
+          </w:p>
+        </w:tc>
+        <w:tc>
+          <w:tcPr>
+            <w:tcW w:w="2025" w:type="dxa"/>
+          </w:tcPr>
+          <w:p>
+            <w:proofErr w:type="spellStart"/>
+            <w:r>
+              <w:t>Ndays</w:t>
+            </w:r>
+            <w:proofErr w:type="spellEnd"/>
+            <w:r>
+              <w:t xml:space="preserve"> is changed</w:t>
+            </w:r>
+            <w:r>
+              <w:t xml:space="preserve"> from 3 to 4, rad</w:t>
+            </w:r>
+            <w:r>
+              <w:t>10</w:t>
+            </w:r>
+            <w:r>
+              <w:t xml:space="preserve">min is set and </w:t>
+            </w:r>
+            <w:proofErr w:type="spellStart"/>
+            <w:r>
+              <w:t>cmbend</w:t>
+            </w:r>
+            <w:proofErr w:type="spellEnd"/>
+            <w:r>
+              <w:t xml:space="preserve"> is set to 2400 and </w:t>
+            </w:r>
+            <w:proofErr w:type="spellStart"/>
+            <w:r>
+              <w:t>cmbstart</w:t>
+            </w:r>
+            <w:proofErr w:type="spellEnd"/>
+            <w:r>
+              <w:t xml:space="preserve"> is set to 0000 and </w:t>
+            </w:r>
+            <w:proofErr w:type="spellStart"/>
+            <w:r>
+              <w:t>cmb</w:t>
+            </w:r>
+            <w:proofErr w:type="spellEnd"/>
+            <w:r>
+              <w:t xml:space="preserve"> day is set to 1</w:t>
+            </w:r>
+          </w:p>
+        </w:tc>
+        <w:tc>
+          <w:tcPr>
+            <w:tcW w:w="2025" w:type="dxa"/>
+          </w:tcPr>
+          <w:p>
+            <w:r>
+              <w:t xml:space="preserve">When the number of days is changed due to the fact that in some situations if the </w:t>
+            </w:r>
+            <w:proofErr w:type="spellStart"/>
+            <w:r>
+              <w:t>cmb</w:t>
+            </w:r>
+            <w:proofErr w:type="spellEnd"/>
+            <w:r>
+              <w:t xml:space="preserve"> boxes were left as is there could be issues it is easier to just change them all and the test is to check whether it does</w:t>
+            </w:r>
+          </w:p>
+        </w:tc>
+        <w:tc>
+          <w:tcPr>
+            <w:tcW w:w="2025" w:type="dxa"/>
+          </w:tcPr>
+          <w:p>
+            <w:proofErr w:type="spellStart"/>
+            <w:r>
+              <w:t>ndays</w:t>
+            </w:r>
+            <w:proofErr w:type="spellEnd"/>
+            <w:r>
+              <w:t xml:space="preserve"> will be set to 4 and </w:t>
+            </w:r>
+            <w:proofErr w:type="spellStart"/>
+            <w:r>
+              <w:t>cmbend</w:t>
+            </w:r>
+            <w:proofErr w:type="spellEnd"/>
+            <w:r>
+              <w:t xml:space="preserve">, </w:t>
+            </w:r>
+            <w:proofErr w:type="spellStart"/>
+            <w:r>
+              <w:t>cmbstart</w:t>
+            </w:r>
+            <w:proofErr w:type="spellEnd"/>
+            <w:r>
+              <w:t xml:space="preserve">, and </w:t>
+            </w:r>
+            <w:proofErr w:type="spellStart"/>
+            <w:r>
+              <w:t>cmbday</w:t>
+            </w:r>
+            <w:proofErr w:type="spellEnd"/>
+            <w:r>
+              <w:t xml:space="preserve"> visible and populated but no values will be selected</w:t>
+            </w:r>
+          </w:p>
+        </w:tc>
+        <w:tc>
+          <w:tcPr>
+            <w:tcW w:w="2025" w:type="dxa"/>
+          </w:tcPr>
+          <w:p/>
+        </w:tc>
+        <w:tc>
+          <w:tcPr>
+            <w:tcW w:w="2025" w:type="dxa"/>
+          </w:tcPr>
+          <w:p/>
+        </w:tc>
+      </w:tr>
+      <w:tr>
+        <w:tc>
+          <w:tcPr>
+            <w:tcW w:w="2024" w:type="dxa"/>
+          </w:tcPr>
+          <w:p/>
+        </w:tc>
+        <w:tc>
+          <w:tcPr>
+            <w:tcW w:w="2025" w:type="dxa"/>
+          </w:tcPr>
+          <w:p>
+            <w:proofErr w:type="spellStart"/>
+            <w:r>
+              <w:t>Btnback</w:t>
+            </w:r>
+            <w:proofErr w:type="spellEnd"/>
+            <w:r>
+              <w:t xml:space="preserve">  clicked</w:t>
+            </w:r>
+          </w:p>
+        </w:tc>
+        <w:tc>
+          <w:tcPr>
+            <w:tcW w:w="2025" w:type="dxa"/>
+          </w:tcPr>
+          <w:p>
+            <w:proofErr w:type="spellStart"/>
+            <w:r>
+              <w:t>Btnback</w:t>
+            </w:r>
+            <w:proofErr w:type="spellEnd"/>
+            <w:r>
+              <w:t xml:space="preserve"> clicked</w:t>
+            </w:r>
+          </w:p>
+        </w:tc>
+        <w:tc>
+          <w:tcPr>
+            <w:tcW w:w="2025" w:type="dxa"/>
+          </w:tcPr>
+          <w:p>
+            <w:r>
+              <w:t xml:space="preserve">The user must be able to leave the form or they will be stuck there until they use </w:t>
+            </w:r>
+            <w:proofErr w:type="spellStart"/>
+            <w:r>
+              <w:t>taskmanager</w:t>
+            </w:r>
+            <w:proofErr w:type="spellEnd"/>
+            <w:r>
+              <w:t xml:space="preserve"> to end the form which would likely be </w:t>
+            </w:r>
+            <w:proofErr w:type="spellStart"/>
+            <w:r>
+              <w:t>inpossible</w:t>
+            </w:r>
+            <w:proofErr w:type="spellEnd"/>
+            <w:r>
+              <w:t xml:space="preserve"> unless the admin of the </w:t>
+            </w:r>
+            <w:r>
+              <w:lastRenderedPageBreak/>
+              <w:t>consultation evening program is that of the school.</w:t>
+            </w:r>
+          </w:p>
+        </w:tc>
+        <w:tc>
+          <w:tcPr>
+            <w:tcW w:w="2025" w:type="dxa"/>
+          </w:tcPr>
+          <w:p>
+            <w:r>
+              <w:lastRenderedPageBreak/>
+              <w:t>The day settings form will close and the admin form will open.</w:t>
+            </w:r>
+          </w:p>
+        </w:tc>
+        <w:tc>
+          <w:tcPr>
+            <w:tcW w:w="2025" w:type="dxa"/>
+          </w:tcPr>
+          <w:p/>
+        </w:tc>
+        <w:tc>
+          <w:tcPr>
+            <w:tcW w:w="2025" w:type="dxa"/>
+          </w:tcPr>
+          <w:p/>
+        </w:tc>
+      </w:tr>
+      <w:tr>
+        <w:tc>
+          <w:tcPr>
+            <w:tcW w:w="2024" w:type="dxa"/>
+          </w:tcPr>
+          <w:p/>
+        </w:tc>
+        <w:tc>
+          <w:tcPr>
+            <w:tcW w:w="2025" w:type="dxa"/>
+          </w:tcPr>
+          <w:p/>
+        </w:tc>
+        <w:tc>
+          <w:tcPr>
+            <w:tcW w:w="2025" w:type="dxa"/>
+          </w:tcPr>
+          <w:p/>
+        </w:tc>
+        <w:tc>
+          <w:tcPr>
+            <w:tcW w:w="2025" w:type="dxa"/>
+          </w:tcPr>
+          <w:p/>
+        </w:tc>
+        <w:tc>
+          <w:tcPr>
+            <w:tcW w:w="2025" w:type="dxa"/>
+          </w:tcPr>
+          <w:p/>
+        </w:tc>
+        <w:tc>
+          <w:tcPr>
+            <w:tcW w:w="2025" w:type="dxa"/>
+          </w:tcPr>
+          <w:p/>
+        </w:tc>
+        <w:tc>
+          <w:tcPr>
+            <w:tcW w:w="2025" w:type="dxa"/>
+          </w:tcPr>
+          <w:p/>
+        </w:tc>
+      </w:tr>
+      <w:tr>
+        <w:tc>
+          <w:tcPr>
+            <w:tcW w:w="2024" w:type="dxa"/>
+          </w:tcPr>
+          <w:p/>
+        </w:tc>
+        <w:tc>
+          <w:tcPr>
+            <w:tcW w:w="2025" w:type="dxa"/>
+          </w:tcPr>
+          <w:p/>
+        </w:tc>
+        <w:tc>
+          <w:tcPr>
+            <w:tcW w:w="2025" w:type="dxa"/>
+          </w:tcPr>
+          <w:p/>
+        </w:tc>
+        <w:tc>
+          <w:tcPr>
+            <w:tcW w:w="2025" w:type="dxa"/>
+          </w:tcPr>
+          <w:p/>
+        </w:tc>
+        <w:tc>
+          <w:tcPr>
+            <w:tcW w:w="2025" w:type="dxa"/>
+          </w:tcPr>
+          <w:p/>
+        </w:tc>
+        <w:tc>
+          <w:tcPr>
+            <w:tcW w:w="2025" w:type="dxa"/>
+          </w:tcPr>
+          <w:p/>
+        </w:tc>
+        <w:tc>
+          <w:tcPr>
+            <w:tcW w:w="2025" w:type="dxa"/>
+          </w:tcPr>
+          <w:p/>
+        </w:tc>
+      </w:tr>
+      <w:tr>
+        <w:tc>
+          <w:tcPr>
+            <w:tcW w:w="2024" w:type="dxa"/>
+          </w:tcPr>
+          <w:p/>
+        </w:tc>
+        <w:tc>
+          <w:tcPr>
+            <w:tcW w:w="2025" w:type="dxa"/>
+          </w:tcPr>
+          <w:p/>
+        </w:tc>
+        <w:tc>
+          <w:tcPr>
+            <w:tcW w:w="2025" w:type="dxa"/>
+          </w:tcPr>
+          <w:p/>
+        </w:tc>
+        <w:tc>
+          <w:tcPr>
+            <w:tcW w:w="2025" w:type="dxa"/>
+          </w:tcPr>
+          <w:p/>
+        </w:tc>
+        <w:tc>
+          <w:tcPr>
+            <w:tcW w:w="2025" w:type="dxa"/>
+          </w:tcPr>
+          <w:p/>
+        </w:tc>
+        <w:tc>
+          <w:tcPr>
+            <w:tcW w:w="2025" w:type="dxa"/>
+          </w:tcPr>
+          <w:p/>
+        </w:tc>
+        <w:tc>
+          <w:tcPr>
+            <w:tcW w:w="2025" w:type="dxa"/>
+          </w:tcPr>
+          <w:p/>
+        </w:tc>
+      </w:tr>
+    </w:tbl>
+    <w:p/>
+    <w:p>
+      <w:pPr>
+        <w:pStyle w:val="Heading2"/>
+      </w:pPr>
+      <w:r>
+        <w:t>Testing</w:t>
+      </w:r>
+    </w:p>
+    <w:tbl>
+      <w:tblPr>
+        <w:tblStyle w:val="TableGrid"/>
+        <w:tblpPr w:leftFromText="180" w:rightFromText="180" w:vertAnchor="page" w:horzAnchor="margin" w:tblpY="2349"/>
+        <w:tblW w:w="14174" w:type="dxa"/>
+        <w:tblLook w:val="04A0" w:firstRow="1" w:lastRow="0" w:firstColumn="1" w:lastColumn="0" w:noHBand="0" w:noVBand="1"/>
+      </w:tblPr>
+      <w:tblGrid>
+        <w:gridCol w:w="591"/>
+        <w:gridCol w:w="1477"/>
+        <w:gridCol w:w="1956"/>
+        <w:gridCol w:w="1188"/>
+        <w:gridCol w:w="1538"/>
+        <w:gridCol w:w="1162"/>
+        <w:gridCol w:w="6262"/>
+      </w:tblGrid>
+      <w:tr>
+        <w:trPr>
+          <w:trHeight w:val="416"/>
+        </w:trPr>
+        <w:tc>
+          <w:tcPr>
+            <w:tcW w:w="14174" w:type="dxa"/>
+            <w:gridSpan w:val="7"/>
+          </w:tcPr>
+          <w:p>
+            <w:pPr>
+              <w:pStyle w:val="Heading3"/>
+              <w:outlineLvl w:val="2"/>
+            </w:pPr>
+            <w:proofErr w:type="spellStart"/>
+            <w:proofErr w:type="gramStart"/>
+            <w:r>
+              <w:t>frmStart</w:t>
+            </w:r>
+            <w:proofErr w:type="spellEnd"/>
+            <w:proofErr w:type="gramEnd"/>
+          </w:p>
+        </w:tc>
+      </w:tr>
+      <w:tr>
+        <w:trPr>
+          <w:trHeight w:val="610"/>
+        </w:trPr>
+        <w:tc>
+          <w:tcPr>
+            <w:tcW w:w="591" w:type="dxa"/>
+          </w:tcPr>
+          <w:p>
+            <w:r>
+              <w:lastRenderedPageBreak/>
+              <w:t>Test No</w:t>
+            </w:r>
+          </w:p>
+        </w:tc>
+        <w:tc>
+          <w:tcPr>
+            <w:tcW w:w="1477" w:type="dxa"/>
+          </w:tcPr>
+          <w:p>
+            <w:r>
+              <w:t>event</w:t>
+            </w:r>
+          </w:p>
+        </w:tc>
+        <w:tc>
+          <w:tcPr>
+            <w:tcW w:w="1956" w:type="dxa"/>
+          </w:tcPr>
+          <w:p>
+            <w:r>
+              <w:t>Test data</w:t>
+            </w:r>
+          </w:p>
+        </w:tc>
+        <w:tc>
+          <w:tcPr>
+            <w:tcW w:w="1188" w:type="dxa"/>
+          </w:tcPr>
+          <w:p>
+            <w:r>
+              <w:t>Reason for test</w:t>
+            </w:r>
+          </w:p>
+        </w:tc>
+        <w:tc>
+          <w:tcPr>
+            <w:tcW w:w="1538" w:type="dxa"/>
+          </w:tcPr>
+          <w:p>
+            <w:r>
+              <w:t>Expected outcome</w:t>
+            </w:r>
+          </w:p>
+        </w:tc>
+        <w:tc>
+          <w:tcPr>
+            <w:tcW w:w="1162" w:type="dxa"/>
+          </w:tcPr>
+          <w:p>
+            <w:r>
+              <w:t>outcome</w:t>
+            </w:r>
+          </w:p>
+        </w:tc>
+        <w:tc>
+          <w:tcPr>
+            <w:tcW w:w="6262" w:type="dxa"/>
+          </w:tcPr>
+          <w:p>
+            <w:r>
+              <w:t>screenshots</w:t>
+            </w:r>
+          </w:p>
+        </w:tc>
+      </w:tr>
+      <w:tr>
+        <w:trPr>
+          <w:trHeight w:val="299"/>
+        </w:trPr>
+        <w:tc>
+          <w:tcPr>
+            <w:tcW w:w="591" w:type="dxa"/>
+          </w:tcPr>
+          <w:p>
+            <w:r>
+              <w:t>1</w:t>
+            </w:r>
+          </w:p>
+        </w:tc>
+        <w:tc>
+          <w:tcPr>
+            <w:tcW w:w="1477" w:type="dxa"/>
+          </w:tcPr>
+          <w:p>
+            <w:r>
+              <w:t xml:space="preserve">Form loads and the </w:t>
+            </w:r>
+            <w:proofErr w:type="spellStart"/>
+            <w:r>
+              <w:t>the</w:t>
+            </w:r>
+            <w:proofErr w:type="spellEnd"/>
+            <w:r>
+              <w:t xml:space="preserve"> username is </w:t>
+            </w:r>
+            <w:proofErr w:type="spellStart"/>
+            <w:r>
+              <w:t>retrived</w:t>
+            </w:r>
+            <w:proofErr w:type="spellEnd"/>
+            <w:r>
+              <w:t xml:space="preserve"> by the program</w:t>
+            </w:r>
+          </w:p>
+        </w:tc>
+        <w:tc>
+          <w:tcPr>
+            <w:tcW w:w="1956" w:type="dxa"/>
+          </w:tcPr>
+          <w:p>
+            <w:r>
+              <w:t>The users network area username in my case 112544</w:t>
+            </w:r>
+          </w:p>
+        </w:tc>
+        <w:tc>
+          <w:tcPr>
+            <w:tcW w:w="1188" w:type="dxa"/>
+          </w:tcPr>
+          <w:p>
+            <w:r>
+              <w:t>If the correct username is not obtained then the system will not work</w:t>
+            </w:r>
+          </w:p>
+        </w:tc>
+        <w:tc>
+          <w:tcPr>
+            <w:tcW w:w="1538" w:type="dxa"/>
+          </w:tcPr>
+          <w:p>
+            <w:r>
+              <w:t>The variable user will contain my username</w:t>
+            </w:r>
+          </w:p>
+        </w:tc>
+        <w:tc>
+          <w:tcPr>
+            <w:tcW w:w="1162" w:type="dxa"/>
+          </w:tcPr>
+          <w:p>
+            <w:r>
+              <w:t xml:space="preserve">The variable user was set to 112544 which </w:t>
+            </w:r>
+            <w:proofErr w:type="gramStart"/>
+            <w:r>
+              <w:t>is</w:t>
+            </w:r>
+            <w:proofErr w:type="gramEnd"/>
+            <w:r>
+              <w:t xml:space="preserve"> my username.</w:t>
+            </w:r>
+          </w:p>
+        </w:tc>
+        <w:tc>
+          <w:tcPr>
+            <w:tcW w:w="6262" w:type="dxa"/>
+          </w:tcPr>
+          <w:p>
+            <w:r>
+              <w:rPr>
+                <w:noProof/>
+                <w:lang w:eastAsia="en-GB"/>
+              </w:rPr>
+              <w:drawing>
+                <wp:inline distT="0" distB="0" distL="0" distR="0" wp14:anchorId="7B6EE373" wp14:editId="6818A26B">
+                  <wp:extent cx="3855024" cy="1322363"/>
+                  <wp:effectExtent l="0" t="0" r="0" b="0"/>
+                  <wp:docPr id="3" name="Picture 3"/>
+                  <wp:cNvGraphicFramePr>
+                    <a:graphicFrameLocks xmlns:a="http://schemas.openxmlformats.org/drawingml/2006/main" noChangeAspect="1"/>
+                  </wp:cNvGraphicFramePr>
+                  <a:graphic xmlns:a="http://schemas.openxmlformats.org/drawingml/2006/main">
+                    <a:graphicData uri="http://schemas.openxmlformats.org/drawingml/2006/picture">
+                      <pic:pic xmlns:pic="http://schemas.openxmlformats.org/drawingml/2006/picture">
+                        <pic:nvPicPr>
+                          <pic:cNvPr id="0" name=""/>
+                          <pic:cNvPicPr/>
+                        </pic:nvPicPr>
+                        <pic:blipFill rotWithShape="1">
+                          <a:blip r:embed="rId9"/>
+                          <a:srcRect l="15603" t="21026" r="43735" b="54163"/>
+                          <a:stretch/>
+                        </pic:blipFill>
+                        <pic:spPr bwMode="auto">
+                          <a:xfrm>
+                            <a:off x="0" y="0"/>
+                            <a:ext cx="3850469" cy="1320801"/>
+                          </a:xfrm>
+                          <a:prstGeom prst="rect">
+                            <a:avLst/>
+                          </a:prstGeom>
+                          <a:ln>
+                            <a:noFill/>
+                          </a:ln>
+                          <a:extLst>
+                            <a:ext uri="{53640926-AAD7-44D8-BBD7-CCE9431645EC}">
+                              <a14:shadowObscured xmlns:a14="http://schemas.microsoft.com/office/drawing/2010/main"/>
+                            </a:ext>
+                          </a:extLst>
+                        </pic:spPr>
+                      </pic:pic>
+                    </a:graphicData>
+                  </a:graphic>
+                </wp:inline>
+              </w:drawing>
+            </w:r>
+          </w:p>
+        </w:tc>
+      </w:tr>
+      <w:tr>
+        <w:trPr>
+          <w:trHeight w:val="299"/>
+        </w:trPr>
+        <w:tc>
+          <w:tcPr>
+            <w:tcW w:w="591" w:type="dxa"/>
+          </w:tcPr>
+          <w:p>
+            <w:r>
+              <w:t>2</w:t>
+            </w:r>
+          </w:p>
+        </w:tc>
+        <w:tc>
+          <w:tcPr>
+            <w:tcW w:w="1477" w:type="dxa"/>
+          </w:tcPr>
+          <w:p>
+            <w:r>
+              <w:t>Form loads and the number or each kind of record is found</w:t>
+            </w:r>
+          </w:p>
+        </w:tc>
+        <w:tc>
+          <w:tcPr>
+            <w:tcW w:w="1956" w:type="dxa"/>
+          </w:tcPr>
+          <w:p>
+            <w:r>
+              <w:t xml:space="preserve">The </w:t>
+            </w:r>
+            <w:proofErr w:type="spellStart"/>
+            <w:r>
+              <w:t>dat</w:t>
+            </w:r>
+            <w:proofErr w:type="spellEnd"/>
+            <w:r>
+              <w:t xml:space="preserve"> files</w:t>
+            </w:r>
+          </w:p>
+        </w:tc>
+        <w:tc>
+          <w:tcPr>
+            <w:tcW w:w="1188" w:type="dxa"/>
+          </w:tcPr>
+          <w:p>
+            <w:r>
+              <w:t xml:space="preserve">A lot of </w:t>
+            </w:r>
+            <w:proofErr w:type="gramStart"/>
+            <w:r>
+              <w:t>the for</w:t>
+            </w:r>
+            <w:proofErr w:type="gramEnd"/>
+            <w:r>
+              <w:t xml:space="preserve"> loops in the program rely on an accurate value for the number of each type of record. If it works for staff it will work for the other files as they are in the same.</w:t>
+            </w:r>
+          </w:p>
+        </w:tc>
+        <w:tc>
+          <w:tcPr>
+            <w:tcW w:w="1538" w:type="dxa"/>
+          </w:tcPr>
+          <w:p>
+            <w:r>
+              <w:t>The number of staff files recorded to be 97 as the file size is 97 times the record size and there is 97 staff</w:t>
+            </w:r>
+          </w:p>
+        </w:tc>
+        <w:tc>
+          <w:tcPr>
+            <w:tcW w:w="1162" w:type="dxa"/>
+          </w:tcPr>
+          <w:p>
+            <w:r>
+              <w:t>It says there is 97 staff thus it works</w:t>
+            </w:r>
+          </w:p>
+        </w:tc>
+        <w:tc>
+          <w:tcPr>
+            <w:tcW w:w="6262" w:type="dxa"/>
+          </w:tcPr>
+          <w:p>
+            <w:pPr>
+              <w:rPr>
+                <w:noProof/>
+                <w:lang w:eastAsia="en-GB"/>
+              </w:rPr>
+            </w:pPr>
+            <w:r>
+              <w:rPr>
+                <w:noProof/>
+                <w:lang w:eastAsia="en-GB"/>
+              </w:rPr>
+              <w:drawing>
+                <wp:inline distT="0" distB="0" distL="0" distR="0" wp14:anchorId="141BD597" wp14:editId="0ADDB8DB">
+                  <wp:extent cx="2496064" cy="1334530"/>
+                  <wp:effectExtent l="0" t="0" r="0" b="0"/>
+                  <wp:docPr id="4" name="Picture 4"/>
+                  <wp:cNvGraphicFramePr>
+                    <a:graphicFrameLocks xmlns:a="http://schemas.openxmlformats.org/drawingml/2006/main" noChangeAspect="1"/>
+                  </wp:cNvGraphicFramePr>
+                  <a:graphic xmlns:a="http://schemas.openxmlformats.org/drawingml/2006/main">
+                    <a:graphicData uri="http://schemas.openxmlformats.org/drawingml/2006/picture">
+                      <pic:pic xmlns:pic="http://schemas.openxmlformats.org/drawingml/2006/picture">
+                        <pic:nvPicPr>
+                          <pic:cNvPr id="0" name=""/>
+                          <pic:cNvPicPr/>
+                        </pic:nvPicPr>
+                        <pic:blipFill rotWithShape="1">
+                          <a:blip r:embed="rId10"/>
+                          <a:srcRect l="31040" t="21102" r="26876" b="38873"/>
+                          <a:stretch/>
+                        </pic:blipFill>
+                        <pic:spPr bwMode="auto">
+                          <a:xfrm>
+                            <a:off x="0" y="0"/>
+                            <a:ext cx="2501268" cy="1337312"/>
+                          </a:xfrm>
+                          <a:prstGeom prst="rect">
+                            <a:avLst/>
+                          </a:prstGeom>
+                          <a:ln>
+                            <a:noFill/>
+                          </a:ln>
+                          <a:extLst>
+                            <a:ext uri="{53640926-AAD7-44D8-BBD7-CCE9431645EC}">
+                              <a14:shadowObscured xmlns:a14="http://schemas.microsoft.com/office/drawing/2010/main"/>
+                            </a:ext>
+                          </a:extLst>
+                        </pic:spPr>
+                      </pic:pic>
+                    </a:graphicData>
+                  </a:graphic>
+                </wp:inline>
+              </w:drawing>
+            </w:r>
+          </w:p>
+        </w:tc>
+      </w:tr>
+      <w:tr>
+        <w:trPr>
+          <w:trHeight w:val="299"/>
+        </w:trPr>
+        <w:tc>
+          <w:tcPr>
+            <w:tcW w:w="591" w:type="dxa"/>
+          </w:tcPr>
+          <w:p>
+            <w:r>
+              <w:lastRenderedPageBreak/>
+              <w:t>3</w:t>
+            </w:r>
+          </w:p>
+        </w:tc>
+        <w:tc>
+          <w:tcPr>
+            <w:tcW w:w="1477" w:type="dxa"/>
+          </w:tcPr>
+          <w:p>
+            <w:r>
+              <w:t>Form loads and the number or each kind of record is found</w:t>
+            </w:r>
+          </w:p>
+        </w:tc>
+        <w:tc>
+          <w:tcPr>
+            <w:tcW w:w="1956" w:type="dxa"/>
+          </w:tcPr>
+          <w:p>
+            <w:r>
+              <w:t xml:space="preserve">The </w:t>
+            </w:r>
+            <w:proofErr w:type="spellStart"/>
+            <w:r>
+              <w:t>dat</w:t>
+            </w:r>
+            <w:proofErr w:type="spellEnd"/>
+            <w:r>
+              <w:t xml:space="preserve"> files </w:t>
+            </w:r>
+            <w:proofErr w:type="spellStart"/>
+            <w:r>
+              <w:t>exept</w:t>
+            </w:r>
+            <w:proofErr w:type="spellEnd"/>
+            <w:r>
+              <w:t xml:space="preserve"> that the staff </w:t>
+            </w:r>
+            <w:proofErr w:type="spellStart"/>
+            <w:r>
+              <w:t>dat</w:t>
+            </w:r>
+            <w:proofErr w:type="spellEnd"/>
+            <w:r>
+              <w:t xml:space="preserve"> file will be missing</w:t>
+            </w:r>
+          </w:p>
+        </w:tc>
+        <w:tc>
+          <w:tcPr>
+            <w:tcW w:w="1188" w:type="dxa"/>
+          </w:tcPr>
+          <w:p>
+            <w:r>
+              <w:t>If it does not properly handle the situation it could crash the code</w:t>
+            </w:r>
+          </w:p>
+        </w:tc>
+        <w:tc>
+          <w:tcPr>
+            <w:tcW w:w="1538" w:type="dxa"/>
+          </w:tcPr>
+          <w:p>
+            <w:r>
+              <w:t xml:space="preserve">The program will continue as if nothing out of the ordinary was happening with </w:t>
+            </w:r>
+            <w:proofErr w:type="spellStart"/>
+            <w:r>
+              <w:t>nstaff</w:t>
+            </w:r>
+            <w:proofErr w:type="spellEnd"/>
+            <w:r>
+              <w:t xml:space="preserve"> as 0</w:t>
+            </w:r>
+          </w:p>
+        </w:tc>
+        <w:tc>
+          <w:tcPr>
+            <w:tcW w:w="1162" w:type="dxa"/>
+          </w:tcPr>
+          <w:p>
+            <w:r>
+              <w:t>The program crashed when it got to the line of code that worked out the number of records</w:t>
+            </w:r>
+          </w:p>
+        </w:tc>
+        <w:tc>
+          <w:tcPr>
+            <w:tcW w:w="6262" w:type="dxa"/>
+          </w:tcPr>
+          <w:p>
+            <w:r>
+              <w:rPr>
+                <w:noProof/>
+                <w:lang w:eastAsia="en-GB"/>
+              </w:rPr>
+              <w:drawing>
+                <wp:inline distT="0" distB="0" distL="0" distR="0" wp14:anchorId="77096978" wp14:editId="3F201E79">
+                  <wp:extent cx="2135359" cy="692407"/>
+                  <wp:effectExtent l="0" t="0" r="0" b="0"/>
+                  <wp:docPr id="5" name="Picture 5"/>
+                  <wp:cNvGraphicFramePr>
+                    <a:graphicFrameLocks xmlns:a="http://schemas.openxmlformats.org/drawingml/2006/main" noChangeAspect="1"/>
+                  </wp:cNvGraphicFramePr>
+                  <a:graphic xmlns:a="http://schemas.openxmlformats.org/drawingml/2006/main">
+                    <a:graphicData uri="http://schemas.openxmlformats.org/drawingml/2006/picture">
+                      <pic:pic xmlns:pic="http://schemas.openxmlformats.org/drawingml/2006/picture">
+                        <pic:nvPicPr>
+                          <pic:cNvPr id="0" name=""/>
+                          <pic:cNvPicPr/>
+                        </pic:nvPicPr>
+                        <pic:blipFill rotWithShape="1">
+                          <a:blip r:embed="rId11"/>
+                          <a:srcRect l="49698" t="21907" r="14385" b="59459"/>
+                          <a:stretch/>
+                        </pic:blipFill>
+                        <pic:spPr bwMode="auto">
+                          <a:xfrm>
+                            <a:off x="0" y="0"/>
+                            <a:ext cx="2134790" cy="692223"/>
+                          </a:xfrm>
+                          <a:prstGeom prst="rect">
+                            <a:avLst/>
+                          </a:prstGeom>
+                          <a:ln>
+                            <a:noFill/>
+                          </a:ln>
+                          <a:extLst>
+                            <a:ext uri="{53640926-AAD7-44D8-BBD7-CCE9431645EC}">
+                              <a14:shadowObscured xmlns:a14="http://schemas.microsoft.com/office/drawing/2010/main"/>
+                            </a:ext>
+                          </a:extLst>
+                        </pic:spPr>
+                      </pic:pic>
+                    </a:graphicData>
+                  </a:graphic>
+                </wp:inline>
+              </w:drawing>
+            </w:r>
+          </w:p>
+        </w:tc>
+      </w:tr>
+      <w:tr>
+        <w:trPr>
+          <w:trHeight w:val="299"/>
+        </w:trPr>
+        <w:tc>
+          <w:tcPr>
+            <w:tcW w:w="591" w:type="dxa"/>
+          </w:tcPr>
+          <w:p>
+            <w:r>
+              <w:t>3.b</w:t>
+            </w:r>
+          </w:p>
+        </w:tc>
+        <w:tc>
+          <w:tcPr>
+            <w:tcW w:w="1477" w:type="dxa"/>
+          </w:tcPr>
+          <w:p>
+            <w:r>
+              <w:t>Form loads and the number or each kind of record is found</w:t>
+            </w:r>
+          </w:p>
+        </w:tc>
+        <w:tc>
+          <w:tcPr>
+            <w:tcW w:w="1956" w:type="dxa"/>
+          </w:tcPr>
+          <w:p>
+            <w:r>
+              <w:t xml:space="preserve">The </w:t>
+            </w:r>
+            <w:proofErr w:type="spellStart"/>
+            <w:r>
+              <w:t>dat</w:t>
+            </w:r>
+            <w:proofErr w:type="spellEnd"/>
+            <w:r>
+              <w:t xml:space="preserve"> files </w:t>
+            </w:r>
+            <w:proofErr w:type="spellStart"/>
+            <w:r>
+              <w:t>exept</w:t>
+            </w:r>
+            <w:proofErr w:type="spellEnd"/>
+            <w:r>
+              <w:t xml:space="preserve"> that the staff </w:t>
+            </w:r>
+            <w:proofErr w:type="spellStart"/>
+            <w:r>
+              <w:t>dat</w:t>
+            </w:r>
+            <w:proofErr w:type="spellEnd"/>
+            <w:r>
+              <w:t xml:space="preserve"> file will be missing</w:t>
+            </w:r>
+          </w:p>
+        </w:tc>
+        <w:tc>
+          <w:tcPr>
+            <w:tcW w:w="1188" w:type="dxa"/>
+          </w:tcPr>
+          <w:p>
+            <w:r>
+              <w:t>If it does not properly handle the situation it could crash the code</w:t>
+            </w:r>
+          </w:p>
+        </w:tc>
+        <w:tc>
+          <w:tcPr>
+            <w:tcW w:w="1538" w:type="dxa"/>
+          </w:tcPr>
+          <w:p>
+            <w:r>
+              <w:t xml:space="preserve">The program will continue as if nothing out of the ordinary was happening with </w:t>
+            </w:r>
+            <w:proofErr w:type="spellStart"/>
+            <w:r>
+              <w:t>nstaff</w:t>
+            </w:r>
+            <w:proofErr w:type="spellEnd"/>
+            <w:r>
+              <w:t xml:space="preserve"> as 0</w:t>
+            </w:r>
+          </w:p>
+        </w:tc>
+        <w:tc>
+          <w:tcPr>
+            <w:tcW w:w="1162" w:type="dxa"/>
+          </w:tcPr>
+          <w:p>
+            <w:r>
+              <w:t xml:space="preserve">The program set </w:t>
+            </w:r>
+            <w:proofErr w:type="spellStart"/>
+            <w:r>
+              <w:t>nstaff</w:t>
+            </w:r>
+            <w:proofErr w:type="spellEnd"/>
+            <w:r>
+              <w:t xml:space="preserve"> to 0 and did not crash</w:t>
+            </w:r>
+          </w:p>
+        </w:tc>
+        <w:tc>
+          <w:tcPr>
+            <w:tcW w:w="6262" w:type="dxa"/>
+          </w:tcPr>
+          <w:p>
+            <w:r>
+              <w:rPr>
+                <w:noProof/>
+                <w:lang w:eastAsia="en-GB"/>
+              </w:rPr>
+              <w:drawing>
+                <wp:inline distT="0" distB="0" distL="0" distR="0" wp14:anchorId="4E3DE7CA" wp14:editId="37F21670">
+                  <wp:extent cx="1559233" cy="2172360"/>
+                  <wp:effectExtent l="0" t="0" r="3175" b="0"/>
+                  <wp:docPr id="7" name="Picture 7"/>
+                  <wp:cNvGraphicFramePr>
+                    <a:graphicFrameLocks xmlns:a="http://schemas.openxmlformats.org/drawingml/2006/main" noChangeAspect="1"/>
+                  </wp:cNvGraphicFramePr>
+                  <a:graphic xmlns:a="http://schemas.openxmlformats.org/drawingml/2006/main">
+                    <a:graphicData uri="http://schemas.openxmlformats.org/drawingml/2006/picture">
+                      <pic:pic xmlns:pic="http://schemas.openxmlformats.org/drawingml/2006/picture">
+                        <pic:nvPicPr>
+                          <pic:cNvPr id="0" name=""/>
+                          <pic:cNvPicPr/>
+                        </pic:nvPicPr>
+                        <pic:blipFill rotWithShape="1">
+                          <a:blip r:embed="rId12"/>
+                          <a:srcRect l="47743" t="14794" r="26031" b="26744"/>
+                          <a:stretch/>
+                        </pic:blipFill>
+                        <pic:spPr bwMode="auto">
+                          <a:xfrm>
+                            <a:off x="0" y="0"/>
+                            <a:ext cx="1558818" cy="2171782"/>
+                          </a:xfrm>
+                          <a:prstGeom prst="rect">
+                            <a:avLst/>
+                          </a:prstGeom>
+                          <a:ln>
+                            <a:noFill/>
+                          </a:ln>
+                          <a:extLst>
+                            <a:ext uri="{53640926-AAD7-44D8-BBD7-CCE9431645EC}">
+                              <a14:shadowObscured xmlns:a14="http://schemas.microsoft.com/office/drawing/2010/main"/>
+                            </a:ext>
+                          </a:extLst>
+                        </pic:spPr>
+                      </pic:pic>
+                    </a:graphicData>
+                  </a:graphic>
+                </wp:inline>
+              </w:drawing>
+            </w:r>
+          </w:p>
+        </w:tc>
+      </w:tr>
+      <w:tr>
+        <w:trPr>
+          <w:trHeight w:val="299"/>
+        </w:trPr>
+        <w:tc>
+          <w:tcPr>
+            <w:tcW w:w="591" w:type="dxa"/>
+          </w:tcPr>
+          <w:p>
+            <w:r>
+              <w:t>4</w:t>
+            </w:r>
+          </w:p>
+        </w:tc>
+        <w:tc>
+          <w:tcPr>
+            <w:tcW w:w="1477" w:type="dxa"/>
+          </w:tcPr>
+          <w:p>
+            <w:r>
+              <w:t>Form loading</w:t>
+            </w:r>
+          </w:p>
+        </w:tc>
+        <w:tc>
+          <w:tcPr>
+            <w:tcW w:w="1956" w:type="dxa"/>
+          </w:tcPr>
+          <w:p>
+            <w:proofErr w:type="spellStart"/>
+            <w:r>
+              <w:t>Weather</w:t>
+            </w:r>
+            <w:proofErr w:type="spellEnd"/>
+            <w:r>
+              <w:t xml:space="preserve"> or not the user is an admin</w:t>
+            </w:r>
+          </w:p>
+        </w:tc>
+        <w:tc>
+          <w:tcPr>
+            <w:tcW w:w="1188" w:type="dxa"/>
+          </w:tcPr>
+          <w:p>
+            <w:r>
+              <w:t xml:space="preserve">If the </w:t>
+            </w:r>
+            <w:proofErr w:type="spellStart"/>
+            <w:r>
+              <w:t>suer</w:t>
+            </w:r>
+            <w:proofErr w:type="spellEnd"/>
+            <w:r>
+              <w:t xml:space="preserve"> is an admin then the admin button must present itself or </w:t>
+            </w:r>
+            <w:r>
+              <w:lastRenderedPageBreak/>
+              <w:t>the admin will not be able to wield his or her power.</w:t>
+            </w:r>
+          </w:p>
+        </w:tc>
+        <w:tc>
+          <w:tcPr>
+            <w:tcW w:w="1538" w:type="dxa"/>
+          </w:tcPr>
+          <w:p>
+            <w:proofErr w:type="spellStart"/>
+            <w:r>
+              <w:lastRenderedPageBreak/>
+              <w:t>btnAdmin</w:t>
+            </w:r>
+            <w:proofErr w:type="spellEnd"/>
+            <w:r>
+              <w:t xml:space="preserve"> should be visible</w:t>
+            </w:r>
+          </w:p>
+        </w:tc>
+        <w:tc>
+          <w:tcPr>
+            <w:tcW w:w="1162" w:type="dxa"/>
+          </w:tcPr>
+          <w:p/>
+        </w:tc>
+        <w:tc>
+          <w:tcPr>
+            <w:tcW w:w="6262" w:type="dxa"/>
+          </w:tcPr>
+          <w:p>
+            <w:pPr>
+              <w:rPr>
+                <w:noProof/>
+                <w:lang w:eastAsia="en-GB"/>
+              </w:rPr>
+            </w:pPr>
+          </w:p>
+        </w:tc>
+      </w:tr>
+      <w:tr>
+        <w:trPr>
+          <w:trHeight w:val="312"/>
+        </w:trPr>
+        <w:tc>
+          <w:tcPr>
+            <w:tcW w:w="591" w:type="dxa"/>
+          </w:tcPr>
+          <w:p>
+            <w:r>
+              <w:lastRenderedPageBreak/>
+              <w:t>5</w:t>
+            </w:r>
+          </w:p>
+        </w:tc>
+        <w:tc>
+          <w:tcPr>
+            <w:tcW w:w="1477" w:type="dxa"/>
+          </w:tcPr>
+          <w:p>
+            <w:r>
+              <w:t xml:space="preserve">A </w:t>
+            </w:r>
+            <w:proofErr w:type="spellStart"/>
+            <w:r>
+              <w:t>a</w:t>
+            </w:r>
+            <w:proofErr w:type="spellEnd"/>
+            <w:r>
+              <w:t xml:space="preserve"> user who is a student </w:t>
+            </w:r>
+            <w:proofErr w:type="spellStart"/>
+            <w:r>
+              <w:t>trys</w:t>
+            </w:r>
+            <w:proofErr w:type="spellEnd"/>
+            <w:r>
+              <w:t xml:space="preserve"> to log on</w:t>
+            </w:r>
+          </w:p>
+        </w:tc>
+        <w:tc>
+          <w:tcPr>
+            <w:tcW w:w="1956" w:type="dxa"/>
+          </w:tcPr>
+          <w:p>
+            <w:r>
+              <w:t>The variable “User” will be set to “112544” who is added to students.dat</w:t>
+            </w:r>
+          </w:p>
+        </w:tc>
+        <w:tc>
+          <w:tcPr>
+            <w:tcW w:w="1188" w:type="dxa"/>
+          </w:tcPr>
+          <w:p>
+            <w:r>
+              <w:t xml:space="preserve">If when a correct student user uses the program they need to be recognised or they </w:t>
+            </w:r>
+            <w:proofErr w:type="spellStart"/>
+            <w:r>
+              <w:t>cant</w:t>
+            </w:r>
+            <w:proofErr w:type="spellEnd"/>
+            <w:r>
+              <w:t xml:space="preserve"> do anything</w:t>
+            </w:r>
+          </w:p>
+        </w:tc>
+        <w:tc>
+          <w:tcPr>
+            <w:tcW w:w="1538" w:type="dxa"/>
+          </w:tcPr>
+          <w:p>
+            <w:r>
+              <w:t xml:space="preserve">The user type should be set to 1 and </w:t>
+            </w:r>
+            <w:proofErr w:type="spellStart"/>
+            <w:r>
+              <w:t>student.studID</w:t>
+            </w:r>
+            <w:proofErr w:type="spellEnd"/>
+            <w:r>
+              <w:t xml:space="preserve"> should be 112544</w:t>
+            </w:r>
+          </w:p>
+        </w:tc>
+        <w:tc>
+          <w:tcPr>
+            <w:tcW w:w="1162" w:type="dxa"/>
+          </w:tcPr>
+          <w:p/>
+        </w:tc>
+        <w:tc>
+          <w:tcPr>
+            <w:tcW w:w="6262" w:type="dxa"/>
+          </w:tcPr>
+          <w:p/>
+        </w:tc>
+      </w:tr>
+      <w:tr>
+        <w:trPr>
+          <w:trHeight w:val="299"/>
+        </w:trPr>
+        <w:tc>
+          <w:tcPr>
+            <w:tcW w:w="591" w:type="dxa"/>
+          </w:tcPr>
+          <w:p>
+            <w:r>
+              <w:t>6</w:t>
+            </w:r>
+          </w:p>
+        </w:tc>
+        <w:tc>
+          <w:tcPr>
+            <w:tcW w:w="1477" w:type="dxa"/>
+          </w:tcPr>
+          <w:p>
+            <w:r>
+              <w:t xml:space="preserve">A user who is a staff member </w:t>
+            </w:r>
+            <w:proofErr w:type="spellStart"/>
+            <w:r>
+              <w:t>trys</w:t>
+            </w:r>
+            <w:proofErr w:type="spellEnd"/>
+          </w:p>
+        </w:tc>
+        <w:tc>
+          <w:tcPr>
+            <w:tcW w:w="1956" w:type="dxa"/>
+          </w:tcPr>
+          <w:p>
+            <w:r>
+              <w:t>The variable “User” will be set to “SSB” who will be added to staff.dat</w:t>
+            </w:r>
+          </w:p>
+        </w:tc>
+        <w:tc>
+          <w:tcPr>
+            <w:tcW w:w="1188" w:type="dxa"/>
+          </w:tcPr>
+          <w:p>
+            <w:r>
+              <w:t xml:space="preserve">If when a correct staff member user uses the program they need to be recognised or they </w:t>
+            </w:r>
+            <w:proofErr w:type="spellStart"/>
+            <w:r>
+              <w:t>cant</w:t>
+            </w:r>
+            <w:proofErr w:type="spellEnd"/>
+            <w:r>
+              <w:t xml:space="preserve"> do anything</w:t>
+            </w:r>
+          </w:p>
+        </w:tc>
+        <w:tc>
+          <w:tcPr>
+            <w:tcW w:w="1538" w:type="dxa"/>
+          </w:tcPr>
+          <w:p>
+            <w:r>
+              <w:t xml:space="preserve">The user type should be set to 2 and  </w:t>
+            </w:r>
+            <w:proofErr w:type="spellStart"/>
+            <w:r>
+              <w:t>staff.staffid</w:t>
+            </w:r>
+            <w:proofErr w:type="spellEnd"/>
+            <w:r>
+              <w:t xml:space="preserve"> should be SSB</w:t>
+            </w:r>
+          </w:p>
+          <w:p/>
+        </w:tc>
+        <w:tc>
+          <w:tcPr>
+            <w:tcW w:w="1162" w:type="dxa"/>
+          </w:tcPr>
+          <w:p/>
+        </w:tc>
+        <w:tc>
+          <w:tcPr>
+            <w:tcW w:w="6262" w:type="dxa"/>
+          </w:tcPr>
+          <w:p>
+            <w:pPr>
+              <w:ind w:firstLine="720"/>
+            </w:pPr>
+          </w:p>
+        </w:tc>
+      </w:tr>
+      <w:tr>
+        <w:trPr>
+          <w:trHeight w:val="312"/>
+        </w:trPr>
+        <w:tc>
+          <w:tcPr>
+            <w:tcW w:w="591" w:type="dxa"/>
+          </w:tcPr>
+          <w:p>
+            <w:r>
+              <w:t>7</w:t>
+            </w:r>
+          </w:p>
+        </w:tc>
+        <w:tc>
+          <w:tcPr>
+            <w:tcW w:w="1477" w:type="dxa"/>
+          </w:tcPr>
+          <w:p>
+            <w:r>
+              <w:t xml:space="preserve">A user with the name of </w:t>
+            </w:r>
+            <w:r>
+              <w:lastRenderedPageBreak/>
+              <w:t>an admin</w:t>
+            </w:r>
+          </w:p>
+        </w:tc>
+        <w:tc>
+          <w:tcPr>
+            <w:tcW w:w="1956" w:type="dxa"/>
+          </w:tcPr>
+          <w:p>
+            <w:r>
+              <w:lastRenderedPageBreak/>
+              <w:t xml:space="preserve">The variable “User” will be set </w:t>
+            </w:r>
+            <w:r>
+              <w:lastRenderedPageBreak/>
+              <w:t>to “SSB” and the record will be changed to admin</w:t>
+            </w:r>
+          </w:p>
+        </w:tc>
+        <w:tc>
+          <w:tcPr>
+            <w:tcW w:w="1188" w:type="dxa"/>
+          </w:tcPr>
+          <w:p>
+            <w:r>
+              <w:lastRenderedPageBreak/>
+              <w:t xml:space="preserve">If when a correct </w:t>
+            </w:r>
+            <w:r>
+              <w:lastRenderedPageBreak/>
+              <w:t>staff member user uses the program they need to be recognised as admin or no one can edit the settings</w:t>
+            </w:r>
+          </w:p>
+        </w:tc>
+        <w:tc>
+          <w:tcPr>
+            <w:tcW w:w="1538" w:type="dxa"/>
+          </w:tcPr>
+          <w:p>
+            <w:r>
+              <w:lastRenderedPageBreak/>
+              <w:t xml:space="preserve">The admin button should </w:t>
+            </w:r>
+            <w:r>
+              <w:lastRenderedPageBreak/>
+              <w:t xml:space="preserve">be visible. User type </w:t>
+            </w:r>
+            <w:proofErr w:type="spellStart"/>
+            <w:r>
+              <w:t>shoud</w:t>
+            </w:r>
+            <w:proofErr w:type="spellEnd"/>
+            <w:r>
+              <w:t xml:space="preserve"> be 2 and </w:t>
+            </w:r>
+            <w:proofErr w:type="spellStart"/>
+            <w:r>
+              <w:t>staff.staffid</w:t>
+            </w:r>
+            <w:proofErr w:type="spellEnd"/>
+            <w:r>
+              <w:t xml:space="preserve"> = SSB</w:t>
+            </w:r>
+          </w:p>
+        </w:tc>
+        <w:tc>
+          <w:tcPr>
+            <w:tcW w:w="1162" w:type="dxa"/>
+          </w:tcPr>
+          <w:p/>
+        </w:tc>
+        <w:tc>
+          <w:tcPr>
+            <w:tcW w:w="6262" w:type="dxa"/>
+          </w:tcPr>
+          <w:p/>
+        </w:tc>
+      </w:tr>
+      <w:tr>
+        <w:trPr>
+          <w:trHeight w:val="312"/>
+        </w:trPr>
+        <w:tc>
+          <w:tcPr>
+            <w:tcW w:w="591" w:type="dxa"/>
+          </w:tcPr>
+          <w:p>
+            <w:r>
+              <w:lastRenderedPageBreak/>
+              <w:t>8</w:t>
+            </w:r>
+          </w:p>
+        </w:tc>
+        <w:tc>
+          <w:tcPr>
+            <w:tcW w:w="1477" w:type="dxa"/>
+          </w:tcPr>
+          <w:p>
+            <w:proofErr w:type="spellStart"/>
+            <w:r>
+              <w:t>Some one</w:t>
+            </w:r>
+            <w:proofErr w:type="spellEnd"/>
+            <w:r>
+              <w:t xml:space="preserve"> with the format of a student but is not on the system</w:t>
+            </w:r>
+          </w:p>
+        </w:tc>
+        <w:tc>
+          <w:tcPr>
+            <w:tcW w:w="1956" w:type="dxa"/>
+          </w:tcPr>
+          <w:p>
+            <w:r>
+              <w:t xml:space="preserve">The variable “User” will be set to “999999” which is in the format of a </w:t>
+            </w:r>
+            <w:proofErr w:type="spellStart"/>
+            <w:r>
+              <w:t>students</w:t>
+            </w:r>
+            <w:proofErr w:type="spellEnd"/>
+            <w:r>
+              <w:t xml:space="preserve"> logon but is not in the students.dat file</w:t>
+            </w:r>
+          </w:p>
+        </w:tc>
+        <w:tc>
+          <w:tcPr>
+            <w:tcW w:w="1188" w:type="dxa"/>
+          </w:tcPr>
+          <w:p>
+            <w:r>
+              <w:t xml:space="preserve">I If when a user of an incorrect user name tries to use the system it should notify them and not crash so if they should be on the system the can see that that is the error and get </w:t>
+            </w:r>
+            <w:r>
+              <w:lastRenderedPageBreak/>
+              <w:t>someone to fix it</w:t>
+            </w:r>
+          </w:p>
+        </w:tc>
+        <w:tc>
+          <w:tcPr>
+            <w:tcW w:w="1538" w:type="dxa"/>
+          </w:tcPr>
+          <w:p>
+            <w:proofErr w:type="spellStart"/>
+            <w:r>
+              <w:lastRenderedPageBreak/>
+              <w:t>Usertype</w:t>
+            </w:r>
+            <w:proofErr w:type="spellEnd"/>
+            <w:r>
+              <w:t xml:space="preserve"> should be = 0</w:t>
+            </w:r>
+          </w:p>
+          <w:p>
+            <w:r>
+              <w:t>And an error message should come up telling them that their username is not valid and to contact admin if this is wrong</w:t>
+            </w:r>
+          </w:p>
+        </w:tc>
+        <w:tc>
+          <w:tcPr>
+            <w:tcW w:w="1162" w:type="dxa"/>
+          </w:tcPr>
+          <w:p/>
+        </w:tc>
+        <w:tc>
+          <w:tcPr>
+            <w:tcW w:w="6262" w:type="dxa"/>
+          </w:tcPr>
+          <w:p/>
+        </w:tc>
+      </w:tr>
+      <w:tr>
+        <w:trPr>
+          <w:trHeight w:val="312"/>
+        </w:trPr>
+        <w:tc>
+          <w:tcPr>
+            <w:tcW w:w="591" w:type="dxa"/>
+          </w:tcPr>
+          <w:p>
+            <w:r>
+              <w:lastRenderedPageBreak/>
+              <w:t>9</w:t>
+            </w:r>
+          </w:p>
+        </w:tc>
+        <w:tc>
+          <w:tcPr>
+            <w:tcW w:w="1477" w:type="dxa"/>
+          </w:tcPr>
+          <w:p>
+            <w:r>
+              <w:t>Someone who does not have the format of a student but is not on the system and there is a staff file loaded</w:t>
+            </w:r>
+          </w:p>
+        </w:tc>
+        <w:tc>
+          <w:tcPr>
+            <w:tcW w:w="1956" w:type="dxa"/>
+          </w:tcPr>
+          <w:p>
+            <w:r>
+              <w:t>The variable “user” will be set to “librarycomputer1” which is in the correct format to be checked to be a staff and is not in the staff.dat file</w:t>
+            </w:r>
+          </w:p>
+        </w:tc>
+        <w:tc>
+          <w:tcPr>
+            <w:tcW w:w="1188" w:type="dxa"/>
+          </w:tcPr>
+          <w:p>
+            <w:r>
+              <w:t>If when a user of an incorrect user name tries to use the system it should notify them and not crash so if they should be on the system the can see that that is the error and get someone to fix it</w:t>
+            </w:r>
+          </w:p>
+        </w:tc>
+        <w:tc>
+          <w:tcPr>
+            <w:tcW w:w="1538" w:type="dxa"/>
+          </w:tcPr>
+          <w:p>
+            <w:proofErr w:type="spellStart"/>
+            <w:r>
+              <w:t>Usertype</w:t>
+            </w:r>
+            <w:proofErr w:type="spellEnd"/>
+            <w:r>
+              <w:t xml:space="preserve"> should be = 0</w:t>
+            </w:r>
+          </w:p>
+          <w:p>
+            <w:r>
+              <w:t>And an error message should come up telling them that their username is not valid and to contact admin if this is wrong</w:t>
+            </w:r>
+          </w:p>
+        </w:tc>
+        <w:tc>
+          <w:tcPr>
+            <w:tcW w:w="1162" w:type="dxa"/>
+          </w:tcPr>
+          <w:p/>
+        </w:tc>
+        <w:tc>
+          <w:tcPr>
+            <w:tcW w:w="6262" w:type="dxa"/>
+          </w:tcPr>
+          <w:p/>
+        </w:tc>
+      </w:tr>
+      <w:tr>
+        <w:trPr>
+          <w:trHeight w:val="312"/>
+        </w:trPr>
+        <w:tc>
+          <w:tcPr>
+            <w:tcW w:w="591" w:type="dxa"/>
+          </w:tcPr>
+          <w:p>
+            <w:r>
+              <w:t>10</w:t>
+            </w:r>
+          </w:p>
+        </w:tc>
+        <w:tc>
+          <w:tcPr>
+            <w:tcW w:w="1477" w:type="dxa"/>
+          </w:tcPr>
+          <w:p>
+            <w:proofErr w:type="spellStart"/>
+            <w:r>
+              <w:t>Btnavailability</w:t>
+            </w:r>
+            <w:proofErr w:type="spellEnd"/>
+            <w:r>
+              <w:t xml:space="preserve"> is clicked</w:t>
+            </w:r>
+          </w:p>
+        </w:tc>
+        <w:tc>
+          <w:tcPr>
+            <w:tcW w:w="1956" w:type="dxa"/>
+          </w:tcPr>
+          <w:p>
+            <w:r>
+              <w:t>the button being clicked</w:t>
+            </w:r>
+          </w:p>
+        </w:tc>
+        <w:tc>
+          <w:tcPr>
+            <w:tcW w:w="1188" w:type="dxa"/>
+          </w:tcPr>
+          <w:p>
+            <w:r>
+              <w:t xml:space="preserve">If the system is set up then a user should be able </w:t>
+            </w:r>
+            <w:proofErr w:type="spellStart"/>
+            <w:r>
+              <w:t>ot</w:t>
+            </w:r>
+            <w:proofErr w:type="spellEnd"/>
+            <w:r>
+              <w:t xml:space="preserve"> go to set there </w:t>
+            </w:r>
+            <w:r>
+              <w:lastRenderedPageBreak/>
+              <w:t>availability</w:t>
+            </w:r>
+          </w:p>
+        </w:tc>
+        <w:tc>
+          <w:tcPr>
+            <w:tcW w:w="1538" w:type="dxa"/>
+          </w:tcPr>
+          <w:p>
+            <w:r>
+              <w:lastRenderedPageBreak/>
+              <w:t>The availability  form will open</w:t>
+            </w:r>
+          </w:p>
+        </w:tc>
+        <w:tc>
+          <w:tcPr>
+            <w:tcW w:w="1162" w:type="dxa"/>
+          </w:tcPr>
+          <w:p/>
+        </w:tc>
+        <w:tc>
+          <w:tcPr>
+            <w:tcW w:w="6262" w:type="dxa"/>
+          </w:tcPr>
+          <w:p/>
+        </w:tc>
+      </w:tr>
+      <w:tr>
+        <w:trPr>
+          <w:trHeight w:val="312"/>
+        </w:trPr>
+        <w:tc>
+          <w:tcPr>
+            <w:tcW w:w="591" w:type="dxa"/>
+          </w:tcPr>
+          <w:p>
+            <w:r>
+              <w:lastRenderedPageBreak/>
+              <w:t>11</w:t>
+            </w:r>
+          </w:p>
+        </w:tc>
+        <w:tc>
+          <w:tcPr>
+            <w:tcW w:w="1477" w:type="dxa"/>
+          </w:tcPr>
+          <w:p>
+            <w:proofErr w:type="spellStart"/>
+            <w:r>
+              <w:t>Btnadmin</w:t>
+            </w:r>
+            <w:proofErr w:type="spellEnd"/>
+            <w:r>
+              <w:t xml:space="preserve"> clicked</w:t>
+            </w:r>
+          </w:p>
+        </w:tc>
+        <w:tc>
+          <w:tcPr>
+            <w:tcW w:w="1956" w:type="dxa"/>
+          </w:tcPr>
+          <w:p>
+            <w:r>
+              <w:t>When an admin logs onto the system they need to be able to get to the admin form</w:t>
+            </w:r>
+          </w:p>
+        </w:tc>
+        <w:tc>
+          <w:tcPr>
+            <w:tcW w:w="1188" w:type="dxa"/>
+          </w:tcPr>
+          <w:p>
+            <w:r>
+              <w:t xml:space="preserve">Because if the admin are unable to reach the admin form then they </w:t>
+            </w:r>
+            <w:proofErr w:type="spellStart"/>
+            <w:proofErr w:type="gramStart"/>
+            <w:r>
+              <w:t>cant</w:t>
+            </w:r>
+            <w:proofErr w:type="spellEnd"/>
+            <w:proofErr w:type="gramEnd"/>
+            <w:r>
+              <w:t xml:space="preserve"> change any of the settings.</w:t>
+            </w:r>
+          </w:p>
+        </w:tc>
+        <w:tc>
+          <w:tcPr>
+            <w:tcW w:w="1538" w:type="dxa"/>
+          </w:tcPr>
+          <w:p>
+            <w:r>
+              <w:t xml:space="preserve">The admin form will open and the start form will </w:t>
+            </w:r>
+            <w:proofErr w:type="spellStart"/>
+            <w:r>
+              <w:t>disapear</w:t>
+            </w:r>
+            <w:proofErr w:type="spellEnd"/>
+          </w:p>
+        </w:tc>
+        <w:tc>
+          <w:tcPr>
+            <w:tcW w:w="1162" w:type="dxa"/>
+          </w:tcPr>
+          <w:p/>
+        </w:tc>
+        <w:tc>
+          <w:tcPr>
+            <w:tcW w:w="6262" w:type="dxa"/>
+          </w:tcPr>
+          <w:p/>
+        </w:tc>
+      </w:tr>
+      <w:tr>
+        <w:trPr>
+          <w:trHeight w:val="312"/>
+        </w:trPr>
+        <w:tc>
+          <w:tcPr>
+            <w:tcW w:w="591" w:type="dxa"/>
+          </w:tcPr>
+          <w:p>
+            <w:r>
+              <w:t>12</w:t>
+            </w:r>
+          </w:p>
+        </w:tc>
+        <w:tc>
+          <w:tcPr>
+            <w:tcW w:w="1477" w:type="dxa"/>
+          </w:tcPr>
+          <w:p>
+            <w:proofErr w:type="spellStart"/>
+            <w:r>
+              <w:t>Btnexit</w:t>
+            </w:r>
+            <w:proofErr w:type="spellEnd"/>
+            <w:r>
+              <w:t xml:space="preserve"> clicked</w:t>
+            </w:r>
+          </w:p>
+        </w:tc>
+        <w:tc>
+          <w:tcPr>
+            <w:tcW w:w="1956" w:type="dxa"/>
+          </w:tcPr>
+          <w:p>
+            <w:proofErr w:type="spellStart"/>
+            <w:r>
+              <w:t>Btnexit</w:t>
+            </w:r>
+            <w:proofErr w:type="spellEnd"/>
+            <w:r>
+              <w:t xml:space="preserve"> clicked</w:t>
+            </w:r>
+          </w:p>
+        </w:tc>
+        <w:tc>
+          <w:tcPr>
+            <w:tcW w:w="1188" w:type="dxa"/>
+          </w:tcPr>
+          <w:p>
+            <w:r>
+              <w:t>The windows are locked so they will not be able to be closed any other way.</w:t>
+            </w:r>
+          </w:p>
+        </w:tc>
+        <w:tc>
+          <w:tcPr>
+            <w:tcW w:w="1538" w:type="dxa"/>
+          </w:tcPr>
+          <w:p>
+            <w:r>
+              <w:t>The window will close</w:t>
+            </w:r>
+          </w:p>
+        </w:tc>
+        <w:tc>
+          <w:tcPr>
+            <w:tcW w:w="1162" w:type="dxa"/>
+          </w:tcPr>
+          <w:p/>
+        </w:tc>
+        <w:tc>
+          <w:tcPr>
+            <w:tcW w:w="6262" w:type="dxa"/>
           </w:tcPr>
           <w:p/>
         </w:tc>
@@ -10082,7 +12685,7 @@
 </file>
 
 <file path=customXml/itemProps1.xml><?xml version="1.0" encoding="utf-8"?>
-<ds:datastoreItem xmlns:ds="http://schemas.openxmlformats.org/officeDocument/2006/customXml" ds:itemID="{BBD6358F-7A93-4A38-83DC-74A255C54915}">
+<ds:datastoreItem xmlns:ds="http://schemas.openxmlformats.org/officeDocument/2006/customXml" ds:itemID="{65675EF1-0E9F-4469-8BE8-3ADBF85EBA75}">
   <ds:schemaRefs>
     <ds:schemaRef ds:uri="http://schemas.openxmlformats.org/officeDocument/2006/bibliography"/>
   </ds:schemaRefs>

</xml_diff>